<commit_message>
commit del 14.04.2022 luca
</commit_message>
<xml_diff>
--- a/3_Documentazione/Documentazione Gestione Viaggi.docx
+++ b/3_Documentazione/Documentazione Gestione Viaggi.docx
@@ -2619,99 +2619,67 @@
         <w:rPr>
           <w:lang w:val="it-IT"/>
         </w:rPr>
-        <w:t xml:space="preserve">In questo capitolo raccogliere le informazioni relative al progetto, ad esempio: </w:t>
+        <w:t>Allievi: Andrea Frati, Luca Fumasoli, Manuel Grosso</w:t>
       </w:r>
     </w:p>
     <w:p>
       <w:pPr>
-        <w:numPr>
-          <w:ilvl w:val="0"/>
-          <w:numId w:val="2"/>
-        </w:numPr>
-        <w:rPr>
-          <w:lang w:val="it-IT"/>
-        </w:rPr>
-      </w:pPr>
-      <w:r>
-        <w:rPr>
-          <w:lang w:val="it-IT"/>
-        </w:rPr>
-        <w:t>Allievo/i e</w:t>
-      </w:r>
-      <w:r>
-        <w:rPr>
-          <w:lang w:val="it-IT"/>
-        </w:rPr>
-        <w:t xml:space="preserve"> </w:t>
-      </w:r>
-      <w:r>
-        <w:rPr>
-          <w:lang w:val="it-IT"/>
-        </w:rPr>
-        <w:t>docente/i coinvolti nel progetto e rispettivi ruoli,</w:t>
+        <w:rPr>
+          <w:lang w:val="it-IT"/>
+        </w:rPr>
+      </w:pPr>
+      <w:r>
+        <w:rPr>
+          <w:lang w:val="it-IT"/>
+        </w:rPr>
+        <w:t>Classi: I3AC / I3AA</w:t>
       </w:r>
     </w:p>
     <w:p>
       <w:pPr>
-        <w:numPr>
-          <w:ilvl w:val="0"/>
-          <w:numId w:val="2"/>
-        </w:numPr>
-        <w:rPr>
-          <w:lang w:val="it-IT"/>
-        </w:rPr>
-      </w:pPr>
-      <w:r>
-        <w:rPr>
-          <w:lang w:val="it-IT"/>
-        </w:rPr>
-        <w:t>scuola,</w:t>
-      </w:r>
-      <w:r>
-        <w:rPr>
-          <w:lang w:val="it-IT"/>
-        </w:rPr>
-        <w:t xml:space="preserve"> </w:t>
-      </w:r>
-      <w:r>
-        <w:rPr>
-          <w:lang w:val="it-IT"/>
-        </w:rPr>
-        <w:t>sezione, materia/e,</w:t>
-      </w:r>
+        <w:rPr>
+          <w:lang w:val="it-IT"/>
+        </w:rPr>
+      </w:pPr>
+      <w:r>
+        <w:rPr>
+          <w:lang w:val="it-IT"/>
+        </w:rPr>
+        <w:t xml:space="preserve">Docente responsabile: Guido </w:t>
+      </w:r>
+      <w:proofErr w:type="spellStart"/>
+      <w:r>
+        <w:rPr>
+          <w:lang w:val="it-IT"/>
+        </w:rPr>
+        <w:t>Montalbetti</w:t>
+      </w:r>
+      <w:proofErr w:type="spellEnd"/>
     </w:p>
     <w:p>
       <w:pPr>
-        <w:numPr>
-          <w:ilvl w:val="0"/>
-          <w:numId w:val="2"/>
-        </w:numPr>
-        <w:rPr>
-          <w:lang w:val="it-IT"/>
-        </w:rPr>
-      </w:pPr>
-      <w:r>
-        <w:rPr>
-          <w:lang w:val="it-IT"/>
-        </w:rPr>
-        <w:t>date di inizio e termine di consegna,</w:t>
+        <w:rPr>
+          <w:lang w:val="it-IT"/>
+        </w:rPr>
+      </w:pPr>
+      <w:r>
+        <w:rPr>
+          <w:lang w:val="it-IT"/>
+        </w:rPr>
+        <w:t>Data inizio: -</w:t>
       </w:r>
     </w:p>
     <w:p>
       <w:pPr>
-        <w:numPr>
-          <w:ilvl w:val="0"/>
-          <w:numId w:val="2"/>
-        </w:numPr>
-        <w:rPr>
-          <w:lang w:val="it-IT"/>
-        </w:rPr>
-      </w:pPr>
-      <w:r>
-        <w:rPr>
-          <w:lang w:val="it-IT"/>
-        </w:rPr>
-        <w:t>…</w:t>
+        <w:rPr>
+          <w:lang w:val="it-IT"/>
+        </w:rPr>
+      </w:pPr>
+      <w:r>
+        <w:rPr>
+          <w:lang w:val="it-IT"/>
+        </w:rPr>
+        <w:t>Data fine: -</w:t>
       </w:r>
     </w:p>
     <w:p>
@@ -2824,30 +2792,110 @@
       <w:bookmarkStart w:id="3" w:name="OLE_LINK3"/>
       <w:bookmarkStart w:id="4" w:name="OLE_LINK4"/>
     </w:p>
-    <w:p>
-      <w:pPr>
-        <w:rPr>
-          <w:i/>
-          <w:lang w:val="it-IT"/>
-        </w:rPr>
-      </w:pPr>
-      <w:r>
-        <w:rPr>
-          <w:i/>
-          <w:lang w:val="it-IT"/>
-        </w:rPr>
-        <w:t xml:space="preserve">Soluzioni e processi applicati nella risoluzione del problema, </w:t>
-      </w:r>
-      <w:r>
-        <w:rPr>
-          <w:i/>
-          <w:lang w:val="it-IT"/>
-        </w:rPr>
-        <w:t>…</w:t>
-      </w:r>
-    </w:p>
     <w:bookmarkEnd w:id="3"/>
     <w:bookmarkEnd w:id="4"/>
+    <w:p>
+      <w:pPr>
+        <w:rPr>
+          <w:iCs/>
+          <w:sz w:val="22"/>
+          <w:szCs w:val="14"/>
+          <w:lang w:val="it-IT"/>
+        </w:rPr>
+      </w:pPr>
+      <w:r>
+        <w:rPr>
+          <w:iCs/>
+          <w:sz w:val="22"/>
+          <w:szCs w:val="14"/>
+          <w:lang w:val="it-IT"/>
+        </w:rPr>
+        <w:t>Per</w:t>
+      </w:r>
+      <w:r>
+        <w:rPr>
+          <w:iCs/>
+          <w:sz w:val="22"/>
+          <w:szCs w:val="14"/>
+          <w:lang w:val="it-IT"/>
+        </w:rPr>
+        <w:t xml:space="preserve"> questo progetto sarà necessario avere un account amministratore per creare </w:t>
+      </w:r>
+      <w:r>
+        <w:rPr>
+          <w:iCs/>
+          <w:sz w:val="22"/>
+          <w:szCs w:val="14"/>
+          <w:lang w:val="it-IT"/>
+        </w:rPr>
+        <w:t>viaggi ed i mezzi per i viaggi,</w:t>
+      </w:r>
+      <w:r>
+        <w:rPr>
+          <w:iCs/>
+          <w:sz w:val="22"/>
+          <w:szCs w:val="14"/>
+          <w:lang w:val="it-IT"/>
+        </w:rPr>
+        <w:t xml:space="preserve"> e ci sarà bisogno di account per gli studenti che possono visualizzare tutti i </w:t>
+      </w:r>
+      <w:r>
+        <w:rPr>
+          <w:iCs/>
+          <w:sz w:val="22"/>
+          <w:szCs w:val="14"/>
+          <w:lang w:val="it-IT"/>
+        </w:rPr>
+        <w:t xml:space="preserve">viaggi e riservare posti sui viaggi desiderati. </w:t>
+      </w:r>
+      <w:r>
+        <w:rPr>
+          <w:iCs/>
+          <w:sz w:val="22"/>
+          <w:szCs w:val="14"/>
+          <w:lang w:val="it-IT"/>
+        </w:rPr>
+        <w:t xml:space="preserve">Per realizzare il sito </w:t>
+      </w:r>
+      <w:r>
+        <w:rPr>
+          <w:iCs/>
+          <w:sz w:val="22"/>
+          <w:szCs w:val="14"/>
+          <w:lang w:val="it-IT"/>
+        </w:rPr>
+        <w:t>abbiamo</w:t>
+      </w:r>
+      <w:r>
+        <w:rPr>
+          <w:iCs/>
+          <w:sz w:val="22"/>
+          <w:szCs w:val="14"/>
+          <w:lang w:val="it-IT"/>
+        </w:rPr>
+        <w:t xml:space="preserve"> usato i principali linguaggi web, ossia HTML, CSS, PHP e </w:t>
+      </w:r>
+      <w:proofErr w:type="spellStart"/>
+      <w:r>
+        <w:rPr>
+          <w:iCs/>
+          <w:sz w:val="22"/>
+          <w:szCs w:val="14"/>
+          <w:lang w:val="it-IT"/>
+        </w:rPr>
+        <w:t>Javascript</w:t>
+      </w:r>
+      <w:proofErr w:type="spellEnd"/>
+      <w:r>
+        <w:rPr>
+          <w:iCs/>
+          <w:sz w:val="22"/>
+          <w:szCs w:val="14"/>
+          <w:lang w:val="it-IT"/>
+        </w:rPr>
+        <w:t>.</w:t>
+      </w:r>
+    </w:p>
     <w:p>
       <w:pPr>
         <w:rPr>
@@ -2914,258 +2962,84 @@
           <w:lang w:val="en-US"/>
         </w:rPr>
       </w:pPr>
-      <w:bookmarkStart w:id="5" w:name="_GoBack"/>
+    </w:p>
+    <w:p>
+      <w:pPr>
+        <w:pStyle w:val="Titolo2"/>
+      </w:pPr>
+      <w:bookmarkStart w:id="5" w:name="_Toc82685761"/>
+      <w:r>
+        <w:t>Scopo</w:t>
+      </w:r>
       <w:bookmarkEnd w:id="5"/>
     </w:p>
     <w:p>
       <w:pPr>
-        <w:pStyle w:val="Titolo2"/>
-      </w:pPr>
-      <w:bookmarkStart w:id="6" w:name="_Toc82685761"/>
-      <w:r>
-        <w:t>Scopo</w:t>
+        <w:rPr>
+          <w:lang w:val="it-IT"/>
+        </w:rPr>
+      </w:pPr>
+      <w:r>
+        <w:rPr>
+          <w:lang w:val="it-IT"/>
+        </w:rPr>
+        <w:t xml:space="preserve">Lo </w:t>
+      </w:r>
+      <w:r>
+        <w:rPr>
+          <w:lang w:val="it-IT"/>
+        </w:rPr>
+        <w:t>scopo del progetto è di creare un sito facile da navigare su cui riservare biglietti per viaggi che si è interessati a fare.</w:t>
+      </w:r>
+    </w:p>
+    <w:p>
+      <w:pPr>
+        <w:pStyle w:val="Titolo1"/>
+        <w:rPr>
+          <w:lang w:val="it-IT"/>
+        </w:rPr>
+      </w:pPr>
+      <w:r>
+        <w:br w:type="page"/>
+      </w:r>
+      <w:bookmarkStart w:id="6" w:name="_Toc82685762"/>
+      <w:r>
+        <w:rPr>
+          <w:lang w:val="it-IT"/>
+        </w:rPr>
+        <w:lastRenderedPageBreak/>
+        <w:t>Analisi</w:t>
       </w:r>
       <w:bookmarkEnd w:id="6"/>
     </w:p>
     <w:p>
       <w:pPr>
-        <w:rPr>
-          <w:lang w:val="it-IT"/>
-        </w:rPr>
-      </w:pPr>
-      <w:r>
-        <w:rPr>
-          <w:lang w:val="it-IT"/>
-        </w:rPr>
-        <w:t>Lo scopo del progetto (scopi didattici/scopi operativi)</w:t>
-      </w:r>
-      <w:r>
-        <w:rPr>
-          <w:lang w:val="it-IT"/>
-        </w:rPr>
-        <w:t>. Dovrebbe descrivere il mandato</w:t>
-      </w:r>
-      <w:r>
-        <w:rPr>
-          <w:lang w:val="it-IT"/>
-        </w:rPr>
-        <w:t>, ma non vanno ricopiate le informazioni del quaderno dei compiti</w:t>
-      </w:r>
-      <w:r>
-        <w:rPr>
-          <w:lang w:val="it-IT"/>
-        </w:rPr>
-        <w:t xml:space="preserve"> (che va invece allegato)</w:t>
-      </w:r>
-      <w:r>
-        <w:rPr>
-          <w:lang w:val="it-IT"/>
-        </w:rPr>
-        <w:t>.</w:t>
-      </w:r>
-    </w:p>
-    <w:p>
-      <w:pPr>
-        <w:pStyle w:val="Titolo1"/>
-        <w:rPr>
-          <w:lang w:val="it-IT"/>
-        </w:rPr>
-      </w:pPr>
-      <w:r>
-        <w:br w:type="page"/>
-      </w:r>
-      <w:bookmarkStart w:id="7" w:name="_Toc82685762"/>
-      <w:r>
-        <w:rPr>
-          <w:lang w:val="it-IT"/>
-        </w:rPr>
-        <w:lastRenderedPageBreak/>
-        <w:t>Analisi</w:t>
+        <w:pStyle w:val="Titolo2"/>
+      </w:pPr>
+      <w:bookmarkStart w:id="7" w:name="_Toc82685763"/>
+      <w:r>
+        <w:t>Analisi del dominio</w:t>
       </w:r>
       <w:bookmarkEnd w:id="7"/>
     </w:p>
     <w:p>
       <w:pPr>
-        <w:pStyle w:val="Titolo2"/>
-      </w:pPr>
-      <w:bookmarkStart w:id="8" w:name="_Toc82685763"/>
-      <w:r>
-        <w:t>Analisi del dominio</w:t>
-      </w:r>
-      <w:bookmarkEnd w:id="8"/>
+        <w:rPr>
+          <w:lang w:val="it-IT"/>
+        </w:rPr>
+      </w:pPr>
+      <w:r>
+        <w:rPr>
+          <w:lang w:val="it-IT"/>
+        </w:rPr>
+        <w:t>I viaggi all’interno del sito potranno essere visualizzati da chiunque e se sono interessati potranno creare un account per riservare un biglietto. Ci saranno anche degli account di amministratore che potranno creare viaggi ed i mezzi su cui percorrere i viaggi.</w:t>
+      </w:r>
     </w:p>
     <w:p>
       <w:pPr>
-        <w:rPr>
-          <w:lang w:val="it-IT"/>
-        </w:rPr>
-      </w:pPr>
-      <w:r>
-        <w:rPr>
-          <w:lang w:val="it-IT"/>
-        </w:rPr>
-        <w:t>Questo capitolo dovrebbe descrivere il contesto in cui il prodotto verrà utilizzato, da questa analisi dovrebbero scaturire le risposte a quesiti quali ad esempio:</w:t>
-      </w:r>
-    </w:p>
-    <w:p>
-      <w:pPr>
-        <w:numPr>
-          <w:ilvl w:val="0"/>
-          <w:numId w:val="4"/>
-        </w:numPr>
-        <w:rPr>
-          <w:lang w:val="it-IT"/>
-        </w:rPr>
-      </w:pPr>
-      <w:r>
-        <w:rPr>
-          <w:lang w:val="it-IT"/>
-        </w:rPr>
-        <w:t xml:space="preserve">Background/Situazione iniziale  </w:t>
-      </w:r>
-    </w:p>
-    <w:p>
-      <w:pPr>
-        <w:numPr>
-          <w:ilvl w:val="0"/>
-          <w:numId w:val="4"/>
-        </w:numPr>
-        <w:rPr>
-          <w:lang w:val="it-IT"/>
-        </w:rPr>
-      </w:pPr>
-      <w:r>
-        <w:rPr>
-          <w:lang w:val="it-IT"/>
-        </w:rPr>
-        <w:t>Quale è e come è organizzato il contesto in cui il prodotto dovrà funzionare?</w:t>
-      </w:r>
-    </w:p>
-    <w:p>
-      <w:pPr>
-        <w:numPr>
-          <w:ilvl w:val="0"/>
-          <w:numId w:val="3"/>
-        </w:numPr>
-        <w:rPr>
-          <w:lang w:val="it-IT"/>
-        </w:rPr>
-      </w:pPr>
-      <w:r>
-        <w:rPr>
-          <w:lang w:val="it-IT"/>
-        </w:rPr>
-        <w:t>Come viene risolto attualmente il problema?</w:t>
-      </w:r>
-      <w:r>
-        <w:rPr>
-          <w:lang w:val="it-IT"/>
-        </w:rPr>
-        <w:t xml:space="preserve"> Esiste già un prodotto </w:t>
-      </w:r>
-      <w:r>
-        <w:rPr>
-          <w:lang w:val="it-IT"/>
-        </w:rPr>
-        <w:t>simile</w:t>
-      </w:r>
-      <w:r>
-        <w:rPr>
-          <w:lang w:val="it-IT"/>
-        </w:rPr>
-        <w:t>?</w:t>
-      </w:r>
-    </w:p>
-    <w:p>
-      <w:pPr>
-        <w:numPr>
-          <w:ilvl w:val="0"/>
-          <w:numId w:val="3"/>
-        </w:numPr>
-        <w:rPr>
-          <w:lang w:val="it-IT"/>
-        </w:rPr>
-      </w:pPr>
-      <w:r>
-        <w:rPr>
-          <w:lang w:val="it-IT"/>
-        </w:rPr>
-        <w:t>Chi sono gli utenti? Che bisogni hanno? Come e dove lavorano?</w:t>
-      </w:r>
-    </w:p>
-    <w:p>
-      <w:pPr>
-        <w:numPr>
-          <w:ilvl w:val="0"/>
-          <w:numId w:val="3"/>
-        </w:numPr>
-        <w:rPr>
-          <w:lang w:val="it-IT"/>
-        </w:rPr>
-      </w:pPr>
-      <w:r>
-        <w:rPr>
-          <w:lang w:val="it-IT"/>
-        </w:rPr>
-        <w:t>Che competenze/conoscenze/cultura posseggono gli utenti in relazione con il problema?</w:t>
-      </w:r>
-    </w:p>
-    <w:p>
-      <w:pPr>
-        <w:numPr>
-          <w:ilvl w:val="0"/>
-          <w:numId w:val="3"/>
-        </w:numPr>
-        <w:rPr>
-          <w:lang w:val="it-IT"/>
-        </w:rPr>
-      </w:pPr>
-      <w:r>
-        <w:rPr>
-          <w:lang w:val="it-IT"/>
-        </w:rPr>
-        <w:t>Esistono convenzioni/standard applicati nel dominio?</w:t>
-      </w:r>
-    </w:p>
-    <w:p>
-      <w:pPr>
-        <w:numPr>
-          <w:ilvl w:val="0"/>
-          <w:numId w:val="3"/>
-        </w:numPr>
-        <w:rPr>
-          <w:lang w:val="it-IT"/>
-        </w:rPr>
-      </w:pPr>
-      <w:r>
-        <w:rPr>
-          <w:lang w:val="it-IT"/>
-        </w:rPr>
-        <w:t>Che conoscenze teoriche bisogna avere/acquisire per poter operare efficacemente nel dominio?</w:t>
-      </w:r>
-    </w:p>
-    <w:p>
-      <w:pPr>
-        <w:numPr>
-          <w:ilvl w:val="0"/>
-          <w:numId w:val="3"/>
-        </w:numPr>
-        <w:rPr>
-          <w:lang w:val="it-IT"/>
-        </w:rPr>
-      </w:pPr>
-      <w:r>
-        <w:rPr>
-          <w:lang w:val="it-IT"/>
-        </w:rPr>
-        <w:t>…</w:t>
-      </w:r>
-    </w:p>
-    <w:p>
-      <w:pPr>
         <w:pStyle w:val="Titolo2"/>
       </w:pPr>
-      <w:bookmarkStart w:id="9" w:name="_Toc82685764"/>
+      <w:bookmarkStart w:id="8" w:name="_Toc82685764"/>
       <w:r>
         <w:t>Analisi e s</w:t>
       </w:r>
@@ -3178,267 +3052,7 @@
       <w:r>
         <w:t>dei requisiti</w:t>
       </w:r>
-      <w:bookmarkEnd w:id="9"/>
-    </w:p>
-    <w:p>
-      <w:pPr>
-        <w:rPr>
-          <w:lang w:val="it-IT"/>
-        </w:rPr>
-      </w:pPr>
-      <w:r>
-        <w:rPr>
-          <w:lang w:val="it-IT"/>
-        </w:rPr>
-        <w:t>I</w:t>
-      </w:r>
-      <w:r>
-        <w:rPr>
-          <w:lang w:val="it-IT"/>
-        </w:rPr>
-        <w:t xml:space="preserve">l </w:t>
-      </w:r>
-      <w:r>
-        <w:rPr>
-          <w:lang w:val="it-IT"/>
-        </w:rPr>
-        <w:t>progettista, dopo aver ricevuto il mandato</w:t>
-      </w:r>
-      <w:r>
-        <w:rPr>
-          <w:lang w:val="it-IT"/>
-        </w:rPr>
-        <w:t xml:space="preserve">, in collaborazione con il </w:t>
-      </w:r>
-      <w:r>
-        <w:rPr>
-          <w:lang w:val="it-IT"/>
-        </w:rPr>
-        <w:t>committente</w:t>
-      </w:r>
-      <w:r>
-        <w:rPr>
-          <w:lang w:val="it-IT"/>
-        </w:rPr>
-        <w:t xml:space="preserve"> redige una lista di requisiti</w:t>
-      </w:r>
-      <w:r>
-        <w:rPr>
-          <w:lang w:val="it-IT"/>
-        </w:rPr>
-        <w:t xml:space="preserve">. Durante questi incontri, tramite interviste (da inserire nei diari), </w:t>
-      </w:r>
-      <w:r>
-        <w:rPr>
-          <w:lang w:val="it-IT"/>
-        </w:rPr>
-        <w:t>il progettista deve cercare di rispondere alle seguenti domande:</w:t>
-      </w:r>
-    </w:p>
-    <w:p>
-      <w:pPr>
-        <w:numPr>
-          <w:ilvl w:val="0"/>
-          <w:numId w:val="13"/>
-        </w:numPr>
-        <w:rPr>
-          <w:lang w:val="it-IT"/>
-        </w:rPr>
-      </w:pPr>
-      <w:r>
-        <w:rPr>
-          <w:lang w:val="it-IT"/>
-        </w:rPr>
-        <w:t>Quali sono i bisogni del committente?</w:t>
-      </w:r>
-    </w:p>
-    <w:p>
-      <w:pPr>
-        <w:numPr>
-          <w:ilvl w:val="0"/>
-          <w:numId w:val="13"/>
-        </w:numPr>
-        <w:rPr>
-          <w:lang w:val="it-IT"/>
-        </w:rPr>
-      </w:pPr>
-      <w:r>
-        <w:rPr>
-          <w:lang w:val="it-IT"/>
-        </w:rPr>
-        <w:t>Quali funzioni deve svolgere il prodotto?</w:t>
-      </w:r>
-    </w:p>
-    <w:p>
-      <w:pPr>
-        <w:numPr>
-          <w:ilvl w:val="0"/>
-          <w:numId w:val="13"/>
-        </w:numPr>
-        <w:rPr>
-          <w:lang w:val="it-IT"/>
-        </w:rPr>
-      </w:pPr>
-      <w:r>
-        <w:rPr>
-          <w:lang w:val="it-IT"/>
-        </w:rPr>
-        <w:t>Come devono essere implementate?</w:t>
-      </w:r>
-    </w:p>
-    <w:p>
-      <w:pPr>
-        <w:numPr>
-          <w:ilvl w:val="0"/>
-          <w:numId w:val="13"/>
-        </w:numPr>
-        <w:rPr>
-          <w:lang w:val="it-IT"/>
-        </w:rPr>
-      </w:pPr>
-      <w:r>
-        <w:rPr>
-          <w:lang w:val="it-IT"/>
-        </w:rPr>
-        <w:t>L’utente, come vorrebbe/dovrebbe interagire con il prodotto?</w:t>
-      </w:r>
-    </w:p>
-    <w:p>
-      <w:pPr>
-        <w:numPr>
-          <w:ilvl w:val="0"/>
-          <w:numId w:val="13"/>
-        </w:numPr>
-        <w:rPr>
-          <w:lang w:val="it-IT"/>
-        </w:rPr>
-      </w:pPr>
-      <w:r>
-        <w:rPr>
-          <w:lang w:val="it-IT"/>
-        </w:rPr>
-        <w:t>Come verrà utilizzato il prodotto?</w:t>
-      </w:r>
-    </w:p>
-    <w:p>
-      <w:pPr>
-        <w:numPr>
-          <w:ilvl w:val="0"/>
-          <w:numId w:val="13"/>
-        </w:numPr>
-        <w:rPr>
-          <w:lang w:val="it-IT"/>
-        </w:rPr>
-      </w:pPr>
-      <w:r>
-        <w:rPr>
-          <w:lang w:val="it-IT"/>
-        </w:rPr>
-        <w:t xml:space="preserve">Che tipo di interfaccia </w:t>
-      </w:r>
-      <w:r>
-        <w:rPr>
-          <w:lang w:val="it-IT"/>
-        </w:rPr>
-        <w:t>si immagina?</w:t>
-      </w:r>
-    </w:p>
-    <w:p>
-      <w:pPr>
-        <w:numPr>
-          <w:ilvl w:val="0"/>
-          <w:numId w:val="13"/>
-        </w:numPr>
-        <w:rPr>
-          <w:lang w:val="it-IT"/>
-        </w:rPr>
-      </w:pPr>
-      <w:r>
-        <w:rPr>
-          <w:lang w:val="it-IT"/>
-        </w:rPr>
-        <w:t>Che prestazioni minime deve fornire il prodotto?</w:t>
-      </w:r>
-    </w:p>
-    <w:p>
-      <w:pPr>
-        <w:numPr>
-          <w:ilvl w:val="0"/>
-          <w:numId w:val="13"/>
-        </w:numPr>
-        <w:rPr>
-          <w:lang w:val="it-IT"/>
-        </w:rPr>
-      </w:pPr>
-      <w:r>
-        <w:rPr>
-          <w:lang w:val="it-IT"/>
-        </w:rPr>
-        <w:t>Che grado di sicurezza deve avere il prodotto?</w:t>
-      </w:r>
-    </w:p>
-    <w:p>
-      <w:pPr>
-        <w:numPr>
-          <w:ilvl w:val="0"/>
-          <w:numId w:val="13"/>
-        </w:numPr>
-        <w:rPr>
-          <w:lang w:val="it-IT"/>
-        </w:rPr>
-      </w:pPr>
-      <w:r>
-        <w:rPr>
-          <w:lang w:val="it-IT"/>
-        </w:rPr>
-        <w:t>…</w:t>
-      </w:r>
-    </w:p>
-    <w:p>
-      <w:pPr>
-        <w:rPr>
-          <w:lang w:val="it-IT"/>
-        </w:rPr>
-      </w:pPr>
-    </w:p>
-    <w:p>
-      <w:pPr>
-        <w:rPr>
-          <w:lang w:val="it-IT"/>
-        </w:rPr>
-      </w:pPr>
-      <w:r>
-        <w:rPr>
-          <w:lang w:val="it-IT"/>
-        </w:rPr>
-        <w:t xml:space="preserve">In base alla lista dei requisiti e all’analisi degli stessi, il progettista redige una </w:t>
-      </w:r>
-      <w:r>
-        <w:rPr>
-          <w:i/>
-          <w:lang w:val="it-IT"/>
-        </w:rPr>
-        <w:t>specifica dei requisiti</w:t>
-      </w:r>
-      <w:r>
-        <w:rPr>
-          <w:lang w:val="it-IT"/>
-        </w:rPr>
-        <w:t xml:space="preserve"> in cui elenca e descrive in modo dettagliato quali sono le funzionalità che il prodotto fornirà. La specifica dovrebbe essere abbastanza dettagliata da poter essere utilizzata come base per lo sviluppo, ma non troppo; ad esempio non dovrebbe contenere dettagli di implementazione, o definizioni dettagliate dell’interfaccia grafica a meno che questi non siano considerati cruciali. </w:t>
-      </w:r>
-      <w:r>
-        <w:rPr>
-          <w:lang w:val="it-IT"/>
-        </w:rPr>
-        <w:t>Non si deve scordare che i requisiti non rappresentano delle attività bensì delle caratteristiche che il prodotto dovrà possedere.</w:t>
-      </w:r>
-    </w:p>
-    <w:p>
-      <w:pPr>
-        <w:rPr>
-          <w:lang w:val="it-IT"/>
-        </w:rPr>
-      </w:pPr>
+      <w:bookmarkEnd w:id="8"/>
     </w:p>
     <w:tbl>
       <w:tblPr>
@@ -3812,7 +3426,6 @@
                 <w:sz w:val="16"/>
                 <w:szCs w:val="16"/>
               </w:rPr>
-              <w:lastRenderedPageBreak/>
               <w:t xml:space="preserve">ID: </w:t>
             </w:r>
             <w:r>
@@ -4652,6 +4265,7 @@
                 <w:sz w:val="16"/>
                 <w:szCs w:val="16"/>
               </w:rPr>
+              <w:lastRenderedPageBreak/>
               <w:t>Note</w:t>
             </w:r>
           </w:p>
@@ -5807,6 +5421,7 @@
                 <w:sz w:val="16"/>
                 <w:szCs w:val="16"/>
               </w:rPr>
+              <w:lastRenderedPageBreak/>
               <w:t xml:space="preserve">Costo </w:t>
             </w:r>
             <w:r>
@@ -5867,6 +5482,7 @@
                 <w:sz w:val="16"/>
                 <w:szCs w:val="16"/>
               </w:rPr>
+              <w:lastRenderedPageBreak/>
               <w:t>Sotto requisiti</w:t>
             </w:r>
           </w:p>
@@ -10242,12 +9858,12 @@
       <w:r>
         <w:br w:type="page"/>
       </w:r>
-      <w:bookmarkStart w:id="10" w:name="_Toc82685765"/>
+      <w:bookmarkStart w:id="9" w:name="_Toc82685765"/>
       <w:r>
         <w:lastRenderedPageBreak/>
         <w:t>Use case</w:t>
       </w:r>
-      <w:bookmarkEnd w:id="10"/>
+      <w:bookmarkEnd w:id="9"/>
     </w:p>
     <w:p>
       <w:pPr>
@@ -10291,11 +9907,11 @@
       <w:pPr>
         <w:pStyle w:val="Titolo2"/>
       </w:pPr>
-      <w:bookmarkStart w:id="11" w:name="_Toc82685766"/>
+      <w:bookmarkStart w:id="10" w:name="_Toc82685766"/>
       <w:r>
         <w:t>Pianificazione</w:t>
       </w:r>
-      <w:bookmarkEnd w:id="11"/>
+      <w:bookmarkEnd w:id="10"/>
     </w:p>
     <w:p>
       <w:pPr>
@@ -10554,194 +10170,298 @@
       <w:pPr>
         <w:pStyle w:val="Titolo2"/>
       </w:pPr>
-      <w:bookmarkStart w:id="12" w:name="_Toc82685767"/>
+      <w:bookmarkStart w:id="11" w:name="_Toc82685767"/>
       <w:r>
         <w:t>Analisi dei mezzi</w:t>
       </w:r>
-      <w:bookmarkEnd w:id="12"/>
+      <w:bookmarkEnd w:id="11"/>
     </w:p>
     <w:p>
       <w:pPr>
-        <w:rPr>
-          <w:lang w:val="it-IT"/>
-        </w:rPr>
-      </w:pPr>
-      <w:r>
-        <w:rPr>
-          <w:lang w:val="it-IT"/>
-        </w:rPr>
-        <w:t xml:space="preserve">Elencare e </w:t>
-      </w:r>
-      <w:r>
-        <w:rPr>
-          <w:lang w:val="it-IT"/>
-        </w:rPr>
-        <w:t>descrivere</w:t>
-      </w:r>
-      <w:r>
-        <w:rPr>
-          <w:lang w:val="it-IT"/>
-        </w:rPr>
-        <w:t xml:space="preserve"> i </w:t>
-      </w:r>
-      <w:r>
-        <w:rPr>
-          <w:lang w:val="it-IT"/>
-        </w:rPr>
-        <w:t>mezzi disponibili pe</w:t>
-      </w:r>
-      <w:r>
-        <w:rPr>
-          <w:lang w:val="it-IT"/>
-        </w:rPr>
-        <w:t>r la realizzazione del progetto. Ricordarsi di sempre descrivere nel dettaglio le versioni e il modello di riferimento.</w:t>
-      </w:r>
+        <w:pStyle w:val="Titolo3"/>
+      </w:pPr>
+      <w:bookmarkStart w:id="12" w:name="_Toc413411419"/>
+      <w:bookmarkStart w:id="13" w:name="_Toc82685768"/>
+      <w:r>
+        <w:t>Software</w:t>
+      </w:r>
+      <w:bookmarkEnd w:id="12"/>
+      <w:bookmarkEnd w:id="13"/>
     </w:p>
     <w:p>
       <w:pPr>
-        <w:pStyle w:val="Titolo3"/>
-      </w:pPr>
-      <w:bookmarkStart w:id="13" w:name="_Toc413411419"/>
-      <w:bookmarkStart w:id="14" w:name="_Toc82685768"/>
-      <w:r>
-        <w:t>Software</w:t>
-      </w:r>
-      <w:bookmarkEnd w:id="13"/>
-      <w:bookmarkEnd w:id="14"/>
+        <w:rPr>
+          <w:lang w:val="it-IT"/>
+        </w:rPr>
+      </w:pPr>
+      <w:r>
+        <w:rPr>
+          <w:lang w:val="it-IT"/>
+        </w:rPr>
+        <w:t xml:space="preserve">I software che </w:t>
+      </w:r>
+      <w:r>
+        <w:rPr>
+          <w:lang w:val="it-IT"/>
+        </w:rPr>
+        <w:t>abbiamo</w:t>
+      </w:r>
+      <w:r>
+        <w:rPr>
+          <w:lang w:val="it-IT"/>
+        </w:rPr>
+        <w:t xml:space="preserve"> usato sono:</w:t>
+      </w:r>
     </w:p>
     <w:p>
       <w:pPr>
-        <w:rPr>
-          <w:lang w:val="it-IT"/>
-        </w:rPr>
-      </w:pPr>
-      <w:r>
-        <w:rPr>
-          <w:lang w:val="it-IT"/>
-        </w:rPr>
-        <w:t xml:space="preserve">SDK, librerie, </w:t>
+        <w:pStyle w:val="Paragrafoelenco"/>
+        <w:numPr>
+          <w:ilvl w:val="0"/>
+          <w:numId w:val="39"/>
+        </w:numPr>
+        <w:rPr>
+          <w:lang w:val="it-IT"/>
+        </w:rPr>
+      </w:pPr>
+      <w:r>
+        <w:rPr>
+          <w:lang w:val="it-IT"/>
+        </w:rPr>
+        <w:t xml:space="preserve">Microsoft office </w:t>
       </w:r>
       <w:proofErr w:type="spellStart"/>
       <w:r>
         <w:rPr>
           <w:lang w:val="it-IT"/>
         </w:rPr>
-        <w:t>tools</w:t>
+        <w:t>professional</w:t>
       </w:r>
       <w:proofErr w:type="spellEnd"/>
       <w:r>
         <w:rPr>
           <w:lang w:val="it-IT"/>
         </w:rPr>
-        <w:t xml:space="preserve"> utilizzati pe</w:t>
-      </w:r>
-      <w:r>
-        <w:rPr>
-          <w:lang w:val="it-IT"/>
-        </w:rPr>
-        <w:t>r la realizzazione del progetto</w:t>
-      </w:r>
-      <w:r>
-        <w:rPr>
-          <w:lang w:val="it-IT"/>
-        </w:rPr>
-        <w:t xml:space="preserve"> e eventuali dipendenze</w:t>
-      </w:r>
-      <w:r>
-        <w:rPr>
-          <w:lang w:val="it-IT"/>
-        </w:rPr>
-        <w:t>.</w:t>
+        <w:t xml:space="preserve"> plus 2019:</w:t>
       </w:r>
     </w:p>
     <w:p>
       <w:pPr>
-        <w:pStyle w:val="Titolo3"/>
-      </w:pPr>
-      <w:bookmarkStart w:id="15" w:name="_Toc413411420"/>
-      <w:bookmarkStart w:id="16" w:name="_Toc82685769"/>
-      <w:r>
-        <w:t>Hardware</w:t>
-      </w:r>
-      <w:bookmarkEnd w:id="15"/>
-      <w:bookmarkEnd w:id="16"/>
+        <w:pStyle w:val="Paragrafoelenco"/>
+        <w:numPr>
+          <w:ilvl w:val="1"/>
+          <w:numId w:val="39"/>
+        </w:numPr>
+        <w:rPr>
+          <w:lang w:val="it-IT"/>
+        </w:rPr>
+      </w:pPr>
+      <w:r>
+        <w:rPr>
+          <w:lang w:val="it-IT"/>
+        </w:rPr>
+        <w:t>Microsoft word: per fare la documentazione</w:t>
+      </w:r>
     </w:p>
     <w:p>
       <w:pPr>
-        <w:rPr>
-          <w:lang w:val="it-IT"/>
-        </w:rPr>
-      </w:pPr>
+        <w:pStyle w:val="Paragrafoelenco"/>
+        <w:numPr>
+          <w:ilvl w:val="1"/>
+          <w:numId w:val="39"/>
+        </w:numPr>
+        <w:rPr>
+          <w:lang w:val="it-IT"/>
+        </w:rPr>
+      </w:pPr>
+      <w:r>
+        <w:rPr>
+          <w:lang w:val="it-IT"/>
+        </w:rPr>
+        <w:t xml:space="preserve">Microsoft </w:t>
+      </w:r>
+      <w:proofErr w:type="spellStart"/>
+      <w:r>
+        <w:rPr>
+          <w:lang w:val="it-IT"/>
+        </w:rPr>
+        <w:t>visio</w:t>
+      </w:r>
+      <w:proofErr w:type="spellEnd"/>
+      <w:r>
+        <w:rPr>
+          <w:lang w:val="it-IT"/>
+        </w:rPr>
+        <w:t>: per fare lo schema del sito e dei database</w:t>
+      </w:r>
     </w:p>
     <w:p>
       <w:pPr>
-        <w:rPr>
-          <w:lang w:val="it-IT"/>
-        </w:rPr>
-      </w:pPr>
-      <w:r>
-        <w:rPr>
-          <w:lang w:val="it-IT"/>
-        </w:rPr>
-        <w:t xml:space="preserve">Su quale piattaforma dovrà essere eseguito il prodotto? Che hardware particolare è coinvolto nel progetto? Che particolarità e limitazioni presenta? Che </w:t>
-      </w:r>
-      <w:r>
-        <w:rPr>
-          <w:lang w:val="it-IT"/>
-        </w:rPr>
-        <w:t>HW</w:t>
-      </w:r>
-      <w:r>
-        <w:rPr>
-          <w:lang w:val="it-IT"/>
-        </w:rPr>
-        <w:t xml:space="preserve"> sarà disponibile durante lo sviluppo?</w:t>
-      </w:r>
+        <w:pStyle w:val="Paragrafoelenco"/>
+        <w:numPr>
+          <w:ilvl w:val="1"/>
+          <w:numId w:val="39"/>
+        </w:numPr>
+        <w:rPr>
+          <w:lang w:val="it-IT"/>
+        </w:rPr>
+      </w:pPr>
+      <w:r>
+        <w:rPr>
+          <w:lang w:val="it-IT"/>
+        </w:rPr>
+        <w:t xml:space="preserve">Microsoft Project: per fare il diagramma di </w:t>
+      </w:r>
+      <w:proofErr w:type="spellStart"/>
+      <w:r>
+        <w:rPr>
+          <w:lang w:val="it-IT"/>
+        </w:rPr>
+        <w:t>Gantt</w:t>
+      </w:r>
+      <w:proofErr w:type="spellEnd"/>
     </w:p>
     <w:p>
       <w:pPr>
-        <w:pStyle w:val="Titolo1"/>
-      </w:pPr>
-      <w:bookmarkStart w:id="17" w:name="_Toc429059808"/>
-      <w:bookmarkStart w:id="18" w:name="_Toc82685770"/>
-      <w:r>
-        <w:lastRenderedPageBreak/>
-        <w:t>Progettazione</w:t>
-      </w:r>
-      <w:bookmarkEnd w:id="17"/>
-      <w:bookmarkEnd w:id="18"/>
+        <w:pStyle w:val="Paragrafoelenco"/>
+        <w:numPr>
+          <w:ilvl w:val="0"/>
+          <w:numId w:val="39"/>
+        </w:numPr>
+        <w:rPr>
+          <w:lang w:val="it-IT"/>
+        </w:rPr>
+      </w:pPr>
+      <w:r>
+        <w:rPr>
+          <w:lang w:val="it-IT"/>
+        </w:rPr>
+        <w:t xml:space="preserve">Visual Studio Code versione 1.58.2 </w:t>
+      </w:r>
     </w:p>
     <w:p>
       <w:pPr>
-        <w:rPr>
-          <w:lang w:val="it-IT"/>
-        </w:rPr>
-      </w:pPr>
-      <w:r>
-        <w:rPr>
-          <w:lang w:val="it-IT"/>
-        </w:rPr>
-        <w:t>Questo capitolo descrive esaustivamente come deve essere realizzato il prodotto fin nei suoi dettagli. Una buona progettazione permette all’esecutore di evitare fraintendimenti e imprecisioni nell’implementazione del prodotto.</w:t>
+        <w:pStyle w:val="Paragrafoelenco"/>
+        <w:numPr>
+          <w:ilvl w:val="0"/>
+          <w:numId w:val="39"/>
+        </w:numPr>
+        <w:rPr>
+          <w:lang w:val="it-IT"/>
+        </w:rPr>
+      </w:pPr>
+      <w:r>
+        <w:rPr>
+          <w:lang w:val="it-IT"/>
+        </w:rPr>
+        <w:t>XAMPP versione 3.3.0</w:t>
       </w:r>
     </w:p>
     <w:p>
       <w:pPr>
-        <w:rPr>
-          <w:lang w:val="it-IT"/>
-        </w:rPr>
-      </w:pPr>
+        <w:pStyle w:val="Paragrafoelenco"/>
+        <w:numPr>
+          <w:ilvl w:val="0"/>
+          <w:numId w:val="39"/>
+        </w:numPr>
+        <w:rPr>
+          <w:lang w:val="it-IT"/>
+        </w:rPr>
+      </w:pPr>
+      <w:r>
+        <w:rPr>
+          <w:lang w:val="it-IT"/>
+        </w:rPr>
+        <w:t xml:space="preserve">Google Chrome versione </w:t>
+      </w:r>
+      <w:r>
+        <w:rPr>
+          <w:lang w:val="it-IT"/>
+        </w:rPr>
+        <w:t>96.0.4664.110</w:t>
+      </w:r>
     </w:p>
     <w:p>
       <w:pPr>
+        <w:pStyle w:val="Paragrafoelenco"/>
+        <w:numPr>
+          <w:ilvl w:val="0"/>
+          <w:numId w:val="39"/>
+        </w:numPr>
+        <w:rPr>
+          <w:lang w:val="it-IT"/>
+        </w:rPr>
+      </w:pPr>
+      <w:r>
+        <w:rPr>
+          <w:lang w:val="it-IT"/>
+        </w:rPr>
+        <w:t>La libreria …</w:t>
+      </w:r>
+    </w:p>
+    <w:p>
+      <w:pPr>
+        <w:rPr>
+          <w:lang w:val="it-IT"/>
+        </w:rPr>
+      </w:pPr>
+    </w:p>
+    <w:p>
+      <w:pPr>
+        <w:pStyle w:val="Titolo3"/>
+      </w:pPr>
+      <w:bookmarkStart w:id="14" w:name="_Toc413411420"/>
+      <w:bookmarkStart w:id="15" w:name="_Toc82685769"/>
+      <w:r>
+        <w:lastRenderedPageBreak/>
+        <w:t>Hardware</w:t>
+      </w:r>
+      <w:bookmarkEnd w:id="14"/>
+      <w:bookmarkEnd w:id="15"/>
+    </w:p>
+    <w:p>
+      <w:pPr>
+        <w:rPr>
+          <w:lang w:val="it-IT"/>
+        </w:rPr>
+      </w:pPr>
+    </w:p>
+    <w:p>
+      <w:pPr>
+        <w:rPr>
+          <w:lang w:val="it-IT"/>
+        </w:rPr>
+      </w:pPr>
+      <w:r>
+        <w:rPr>
+          <w:lang w:val="it-IT"/>
+        </w:rPr>
+        <w:t>Come hardware abbiamo usato solo i computer scolastici.</w:t>
+      </w:r>
+    </w:p>
+    <w:p>
+      <w:pPr>
+        <w:pStyle w:val="Titolo1"/>
+      </w:pPr>
+      <w:bookmarkStart w:id="16" w:name="_Toc429059808"/>
+      <w:bookmarkStart w:id="17" w:name="_Toc82685770"/>
+      <w:r>
+        <w:t>Progettazione</w:t>
+      </w:r>
+      <w:bookmarkEnd w:id="16"/>
+      <w:bookmarkEnd w:id="17"/>
+    </w:p>
+    <w:p>
+      <w:pPr>
         <w:pStyle w:val="Titolo2"/>
       </w:pPr>
-      <w:bookmarkStart w:id="19" w:name="_Toc429059809"/>
-      <w:bookmarkStart w:id="20" w:name="_Toc82685771"/>
+      <w:bookmarkStart w:id="18" w:name="_Toc429059809"/>
+      <w:bookmarkStart w:id="19" w:name="_Toc82685771"/>
       <w:r>
         <w:t>Design dell’architettura del sistema</w:t>
       </w:r>
+      <w:bookmarkEnd w:id="18"/>
       <w:bookmarkEnd w:id="19"/>
-      <w:bookmarkEnd w:id="20"/>
     </w:p>
     <w:p>
       <w:pPr>
@@ -10886,72 +10606,32 @@
       <w:pPr>
         <w:pStyle w:val="Titolo2"/>
       </w:pPr>
-      <w:bookmarkStart w:id="21" w:name="_Toc429059810"/>
-      <w:bookmarkStart w:id="22" w:name="_Toc82685772"/>
+      <w:bookmarkStart w:id="20" w:name="_Toc429059810"/>
+      <w:bookmarkStart w:id="21" w:name="_Toc82685772"/>
       <w:r>
         <w:t>Design dei dati</w:t>
       </w:r>
       <w:r>
         <w:t xml:space="preserve"> e database</w:t>
       </w:r>
+      <w:bookmarkEnd w:id="20"/>
       <w:bookmarkEnd w:id="21"/>
-      <w:bookmarkEnd w:id="22"/>
     </w:p>
     <w:p>
       <w:pPr>
-        <w:rPr>
-          <w:lang w:val="it-IT"/>
-        </w:rPr>
-      </w:pPr>
-      <w:r>
-        <w:rPr>
-          <w:lang w:val="it-IT"/>
-        </w:rPr>
-        <w:t xml:space="preserve">Descrizione delle strutture di dati utilizzate dal programma in base agli attributi e le </w:t>
-      </w:r>
-      <w:r>
-        <w:rPr>
-          <w:lang w:val="it-IT"/>
-        </w:rPr>
-        <w:t>relazioni degli oggetti in uso.</w:t>
-      </w:r>
-    </w:p>
-    <w:p>
-      <w:pPr>
-        <w:rPr>
-          <w:lang w:val="it-IT"/>
-        </w:rPr>
-      </w:pPr>
-      <w:r>
-        <w:rPr>
-          <w:lang w:val="it-IT"/>
-        </w:rPr>
-        <w:t>Schema E-R, schema logico e descrizione.</w:t>
-      </w:r>
-    </w:p>
-    <w:p>
-      <w:pPr>
-        <w:rPr>
-          <w:lang w:val="it-IT"/>
-        </w:rPr>
-      </w:pPr>
-      <w:r>
-        <w:rPr>
-          <w:lang w:val="it-IT"/>
-        </w:rPr>
-        <w:t>Se il diagramma E-R viene modificato, sulla doc dovrà apparire l’ultima versione, mentre le vecchie saranno sui diari.</w:t>
-      </w:r>
-    </w:p>
-    <w:p>
-      <w:pPr>
-        <w:pStyle w:val="Titolo2"/>
-      </w:pPr>
-      <w:bookmarkStart w:id="23" w:name="_Toc429059811"/>
-      <w:bookmarkStart w:id="24" w:name="_Toc82685773"/>
-      <w:r>
-        <w:t>Design delle interfacce</w:t>
-      </w:r>
-      <w:bookmarkEnd w:id="23"/>
+        <w:pStyle w:val="Titolo3"/>
+        <w:tabs>
+          <w:tab w:val="clear" w:pos="720"/>
+          <w:tab w:val="num" w:pos="1004"/>
+        </w:tabs>
+        <w:ind w:left="1004"/>
+      </w:pPr>
+      <w:bookmarkStart w:id="22" w:name="_Toc429059811"/>
+      <w:bookmarkStart w:id="23" w:name="_Toc82685773"/>
+      <w:bookmarkStart w:id="24" w:name="_Toc91159705"/>
+      <w:r>
+        <w:t>Diagramma E/R</w:t>
+      </w:r>
       <w:bookmarkEnd w:id="24"/>
     </w:p>
     <w:p>
@@ -10962,37 +10642,1400 @@
       </w:pPr>
       <w:r>
         <w:rPr>
-          <w:lang w:val="it-IT"/>
-        </w:rPr>
-        <w:t>Descrizione delle interfacce interne ed esterne del sistema e dell’interfaccia utente. La progettazione delle interfacce è basata sulle informazioni rica</w:t>
-      </w:r>
-      <w:r>
-        <w:rPr>
-          <w:lang w:val="it-IT"/>
-        </w:rPr>
-        <w:t xml:space="preserve">vate durante la fase di analisi e realizzata tramite </w:t>
-      </w:r>
-      <w:proofErr w:type="spellStart"/>
-      <w:r>
-        <w:rPr>
-          <w:lang w:val="it-IT"/>
-        </w:rPr>
-        <w:t>mockups</w:t>
-      </w:r>
-      <w:proofErr w:type="spellEnd"/>
-      <w:r>
-        <w:rPr>
-          <w:lang w:val="it-IT"/>
-        </w:rPr>
-        <w:t>.</w:t>
+          <w:noProof/>
+        </w:rPr>
+        <w:drawing>
+          <wp:inline distT="0" distB="0" distL="0" distR="0" wp14:anchorId="67AD79A8" wp14:editId="35EA5F50">
+            <wp:extent cx="5038725" cy="4200525"/>
+            <wp:effectExtent l="0" t="0" r="9525" b="9525"/>
+            <wp:docPr id="5" name="Immagine 5"/>
+            <wp:cNvGraphicFramePr>
+              <a:graphicFrameLocks xmlns:a="http://schemas.openxmlformats.org/drawingml/2006/main" noChangeAspect="1"/>
+            </wp:cNvGraphicFramePr>
+            <a:graphic xmlns:a="http://schemas.openxmlformats.org/drawingml/2006/main">
+              <a:graphicData uri="http://schemas.openxmlformats.org/drawingml/2006/picture">
+                <pic:pic xmlns:pic="http://schemas.openxmlformats.org/drawingml/2006/picture">
+                  <pic:nvPicPr>
+                    <pic:cNvPr id="1" name=""/>
+                    <pic:cNvPicPr/>
+                  </pic:nvPicPr>
+                  <pic:blipFill>
+                    <a:blip r:embed="rId9"/>
+                    <a:stretch>
+                      <a:fillRect/>
+                    </a:stretch>
+                  </pic:blipFill>
+                  <pic:spPr>
+                    <a:xfrm>
+                      <a:off x="0" y="0"/>
+                      <a:ext cx="5038725" cy="4200525"/>
+                    </a:xfrm>
+                    <a:prstGeom prst="rect">
+                      <a:avLst/>
+                    </a:prstGeom>
+                  </pic:spPr>
+                </pic:pic>
+              </a:graphicData>
+            </a:graphic>
+          </wp:inline>
+        </w:drawing>
       </w:r>
     </w:p>
     <w:p>
       <w:pPr>
+        <w:rPr>
+          <w:lang w:val="it-IT"/>
+        </w:rPr>
+      </w:pPr>
+      <w:r>
+        <w:rPr>
+          <w:lang w:val="it-IT"/>
+        </w:rPr>
+        <w:t xml:space="preserve">Questo diagramma E/R </w:t>
+      </w:r>
+      <w:r>
+        <w:rPr>
+          <w:lang w:val="it-IT"/>
+        </w:rPr>
+        <w:t xml:space="preserve">mostra tutte le tabelle del database del nostro progetto con le </w:t>
+      </w:r>
+      <w:proofErr w:type="spellStart"/>
+      <w:r>
+        <w:rPr>
+          <w:lang w:val="it-IT"/>
+        </w:rPr>
+        <w:t>primary</w:t>
+      </w:r>
+      <w:proofErr w:type="spellEnd"/>
+      <w:r>
+        <w:rPr>
+          <w:lang w:val="it-IT"/>
+        </w:rPr>
+        <w:t xml:space="preserve"> e foreign </w:t>
+      </w:r>
+      <w:proofErr w:type="spellStart"/>
+      <w:r>
+        <w:rPr>
+          <w:lang w:val="it-IT"/>
+        </w:rPr>
+        <w:t>key</w:t>
+      </w:r>
+      <w:proofErr w:type="spellEnd"/>
+      <w:r>
+        <w:rPr>
+          <w:lang w:val="it-IT"/>
+        </w:rPr>
+        <w:t>.</w:t>
+      </w:r>
+    </w:p>
+    <w:p>
+      <w:pPr>
+        <w:rPr>
+          <w:lang w:val="it-IT"/>
+        </w:rPr>
+      </w:pPr>
+      <w:r>
+        <w:rPr>
+          <w:lang w:val="it-IT"/>
+        </w:rPr>
+        <w:t xml:space="preserve">Tutti gli attributi in ogni tabella del database sono obbligatori alla creazione di un nuovo record ed ogni tabella ha un id come </w:t>
+      </w:r>
+      <w:proofErr w:type="spellStart"/>
+      <w:r>
+        <w:rPr>
+          <w:lang w:val="it-IT"/>
+        </w:rPr>
+        <w:t>primary</w:t>
+      </w:r>
+      <w:proofErr w:type="spellEnd"/>
+      <w:r>
+        <w:rPr>
+          <w:lang w:val="it-IT"/>
+        </w:rPr>
+        <w:t xml:space="preserve"> </w:t>
+      </w:r>
+      <w:proofErr w:type="spellStart"/>
+      <w:r>
+        <w:rPr>
+          <w:lang w:val="it-IT"/>
+        </w:rPr>
+        <w:t>key</w:t>
+      </w:r>
+      <w:proofErr w:type="spellEnd"/>
+      <w:r>
+        <w:rPr>
+          <w:lang w:val="it-IT"/>
+        </w:rPr>
+        <w:t>.</w:t>
+      </w:r>
+    </w:p>
+    <w:p>
+      <w:pPr>
+        <w:pStyle w:val="Titolo4"/>
+      </w:pPr>
+      <w:r>
+        <w:lastRenderedPageBreak/>
+        <w:t>Utente</w:t>
+      </w:r>
+    </w:p>
+    <w:p>
+      <w:r>
+        <w:rPr>
+          <w:lang w:val="it-IT"/>
+        </w:rPr>
+        <w:t>I campi contenuti nell’entità utente sono il nome ed il cognome dell’utente, la password dell’account, l’email ed un booleano amministratore che con un valore di 1 rende l’account un amministratore e con il valore di 0 un utente normale.</w:t>
+      </w:r>
+      <w:r>
+        <w:t xml:space="preserve"> </w:t>
+      </w:r>
+    </w:p>
+    <w:p>
+      <w:pPr>
+        <w:pStyle w:val="Titolo4"/>
+      </w:pPr>
+      <w:r>
+        <w:t>Biglietto</w:t>
+      </w:r>
+    </w:p>
+    <w:p>
+      <w:pPr>
+        <w:rPr>
+          <w:b/>
+        </w:rPr>
+      </w:pPr>
+      <w:r>
+        <w:rPr>
+          <w:lang w:val="it-IT"/>
+        </w:rPr>
+        <w:t xml:space="preserve">L‘entità </w:t>
+      </w:r>
+      <w:r>
+        <w:rPr>
+          <w:lang w:val="it-IT"/>
+        </w:rPr>
+        <w:t xml:space="preserve">biglietto contiene una foreign </w:t>
+      </w:r>
+      <w:proofErr w:type="spellStart"/>
+      <w:r>
+        <w:rPr>
+          <w:lang w:val="it-IT"/>
+        </w:rPr>
+        <w:t>key</w:t>
+      </w:r>
+      <w:proofErr w:type="spellEnd"/>
+      <w:r>
+        <w:rPr>
+          <w:lang w:val="it-IT"/>
+        </w:rPr>
+        <w:t xml:space="preserve"> per sapere che utente ha acquistato il biglietto</w:t>
+      </w:r>
+      <w:r>
+        <w:rPr>
+          <w:lang w:val="it-IT"/>
+        </w:rPr>
+        <w:t>, un attributo per il costo totale del biglietto, uno per la data del viaggio ed un ultimo per sapere che posto è stato prenotato dall’utente.</w:t>
+      </w:r>
+    </w:p>
+    <w:p>
+      <w:pPr>
+        <w:pStyle w:val="Titolo4"/>
+      </w:pPr>
+      <w:r>
+        <w:t>Bus</w:t>
+      </w:r>
+    </w:p>
+    <w:p>
+      <w:r>
+        <w:t xml:space="preserve">L’entità bus contiene solo 2 campi oltre la </w:t>
+      </w:r>
+      <w:proofErr w:type="spellStart"/>
+      <w:r>
+        <w:t>primary</w:t>
+      </w:r>
+      <w:proofErr w:type="spellEnd"/>
+      <w:r>
+        <w:t xml:space="preserve"> </w:t>
+      </w:r>
+      <w:proofErr w:type="spellStart"/>
+      <w:r>
+        <w:t>key</w:t>
+      </w:r>
+      <w:proofErr w:type="spellEnd"/>
+      <w:r>
+        <w:t>, il numero di posti totali del bus ed il numero della tratta che percorre il bus.</w:t>
+      </w:r>
+      <w:r>
+        <w:t xml:space="preserve"> </w:t>
+      </w:r>
+    </w:p>
+    <w:p>
+      <w:pPr>
+        <w:pStyle w:val="Titolo4"/>
+      </w:pPr>
+      <w:r>
+        <w:t>Viaggio</w:t>
+      </w:r>
+    </w:p>
+    <w:p>
+      <w:pPr>
+        <w:rPr>
+          <w:b/>
+        </w:rPr>
+      </w:pPr>
+      <w:r>
+        <w:rPr>
+          <w:lang w:val="it-IT"/>
+        </w:rPr>
+        <w:t xml:space="preserve">L‘entità viaggio ha solo la propria </w:t>
+      </w:r>
+      <w:proofErr w:type="spellStart"/>
+      <w:r>
+        <w:rPr>
+          <w:lang w:val="it-IT"/>
+        </w:rPr>
+        <w:t>primary</w:t>
+      </w:r>
+      <w:proofErr w:type="spellEnd"/>
+      <w:r>
+        <w:rPr>
+          <w:lang w:val="it-IT"/>
+        </w:rPr>
+        <w:t xml:space="preserve"> </w:t>
+      </w:r>
+      <w:proofErr w:type="spellStart"/>
+      <w:r>
+        <w:rPr>
+          <w:lang w:val="it-IT"/>
+        </w:rPr>
+        <w:t>key</w:t>
+      </w:r>
+      <w:proofErr w:type="spellEnd"/>
+      <w:r>
+        <w:rPr>
+          <w:lang w:val="it-IT"/>
+        </w:rPr>
+        <w:t xml:space="preserve"> ed una foreign </w:t>
+      </w:r>
+      <w:proofErr w:type="spellStart"/>
+      <w:r>
+        <w:rPr>
+          <w:lang w:val="it-IT"/>
+        </w:rPr>
+        <w:t>key</w:t>
+      </w:r>
+      <w:proofErr w:type="spellEnd"/>
+      <w:r>
+        <w:rPr>
+          <w:lang w:val="it-IT"/>
+        </w:rPr>
+        <w:t xml:space="preserve"> per sapere che bus percorre questo viaggio.</w:t>
+      </w:r>
+      <w:r>
+        <w:t xml:space="preserve"> </w:t>
+      </w:r>
+    </w:p>
+    <w:p/>
+    <w:p>
+      <w:pPr>
+        <w:pStyle w:val="Titolo4"/>
+      </w:pPr>
+      <w:r>
+        <w:t>Tappa</w:t>
+      </w:r>
+    </w:p>
+    <w:p>
+      <w:pPr>
+        <w:rPr>
+          <w:b/>
+        </w:rPr>
+      </w:pPr>
+      <w:r>
+        <w:rPr>
+          <w:lang w:val="it-IT"/>
+        </w:rPr>
+        <w:t>L‘entità</w:t>
+      </w:r>
+      <w:r>
+        <w:rPr>
+          <w:lang w:val="it-IT"/>
+        </w:rPr>
+        <w:t xml:space="preserve"> tappa contiene tutte le fermate di un viaggio. Ha un attributo per la località di </w:t>
+      </w:r>
+      <w:proofErr w:type="spellStart"/>
+      <w:r>
+        <w:rPr>
+          <w:lang w:val="it-IT"/>
+        </w:rPr>
+        <w:t>partenta</w:t>
+      </w:r>
+      <w:proofErr w:type="spellEnd"/>
+      <w:r>
+        <w:rPr>
+          <w:lang w:val="it-IT"/>
+        </w:rPr>
+        <w:t xml:space="preserve"> ed un altro per quella di arrivo, e ne ha altri due per sapere a che ora parte dalla località di partenza ed a che ora arriva alla destinazione. Ha anche un campo per il costo della tappa, uno per il numero della tappa ed una foreign </w:t>
+      </w:r>
+      <w:proofErr w:type="spellStart"/>
+      <w:r>
+        <w:rPr>
+          <w:lang w:val="it-IT"/>
+        </w:rPr>
+        <w:t>key</w:t>
+      </w:r>
+      <w:proofErr w:type="spellEnd"/>
+      <w:r>
+        <w:rPr>
+          <w:lang w:val="it-IT"/>
+        </w:rPr>
+        <w:t xml:space="preserve"> per sapere di che viaggio è la tappa,</w:t>
+      </w:r>
+      <w:r>
+        <w:t xml:space="preserve"> </w:t>
+      </w:r>
+    </w:p>
+    <w:p>
+      <w:pPr>
+        <w:pStyle w:val="Titolo4"/>
+      </w:pPr>
+      <w:proofErr w:type="spellStart"/>
+      <w:r>
+        <w:t>Biglietto_Tappa</w:t>
+      </w:r>
+      <w:proofErr w:type="spellEnd"/>
+    </w:p>
+    <w:p>
+      <w:pPr>
+        <w:rPr>
+          <w:b/>
+        </w:rPr>
+      </w:pPr>
+      <w:r>
+        <w:rPr>
+          <w:lang w:val="it-IT"/>
+        </w:rPr>
+        <w:t xml:space="preserve">La tabella </w:t>
+      </w:r>
+      <w:proofErr w:type="spellStart"/>
+      <w:r>
+        <w:rPr>
+          <w:lang w:val="it-IT"/>
+        </w:rPr>
+        <w:t>biglietto_tappa</w:t>
+      </w:r>
+      <w:proofErr w:type="spellEnd"/>
+      <w:r>
+        <w:rPr>
+          <w:lang w:val="it-IT"/>
+        </w:rPr>
+        <w:t xml:space="preserve"> è una relazione tra biglietto e tappa e contiene solo due foreign </w:t>
+      </w:r>
+      <w:proofErr w:type="spellStart"/>
+      <w:r>
+        <w:rPr>
+          <w:lang w:val="it-IT"/>
+        </w:rPr>
+        <w:t>key</w:t>
+      </w:r>
+      <w:proofErr w:type="spellEnd"/>
+      <w:r>
+        <w:rPr>
+          <w:lang w:val="it-IT"/>
+        </w:rPr>
+        <w:t>, ossia l’id del biglietto riservato per la tappa ed un id per sapere quale è la tappa.</w:t>
+      </w:r>
+      <w:r>
+        <w:t xml:space="preserve"> </w:t>
+      </w:r>
+      <w:r>
+        <w:t>Questa tabella sarà popolata da vari record per ogni biglietto per sapere su quali tappe vale il biglietto.</w:t>
+      </w:r>
+    </w:p>
+    <w:p>
+      <w:pPr>
+        <w:rPr>
+          <w:lang w:val="it-IT"/>
+        </w:rPr>
+      </w:pPr>
+    </w:p>
+    <w:p>
+      <w:pPr>
+        <w:rPr>
+          <w:lang w:val="it-IT"/>
+        </w:rPr>
+      </w:pPr>
+      <w:r>
+        <w:rPr>
+          <w:lang w:val="it-IT"/>
+        </w:rPr>
+        <w:br w:type="page"/>
+      </w:r>
+    </w:p>
+    <w:p>
+      <w:pPr>
         <w:pStyle w:val="Titolo2"/>
-      </w:pPr>
+        <w:numPr>
+          <w:ilvl w:val="1"/>
+          <w:numId w:val="40"/>
+        </w:numPr>
+        <w:tabs>
+          <w:tab w:val="clear" w:pos="576"/>
+          <w:tab w:val="num" w:pos="859"/>
+        </w:tabs>
+      </w:pPr>
+      <w:r>
+        <w:lastRenderedPageBreak/>
+        <w:t>Design delle interfacce</w:t>
+      </w:r>
       <w:bookmarkStart w:id="25" w:name="_Toc429059812"/>
       <w:bookmarkStart w:id="26" w:name="_Toc82685774"/>
+      <w:bookmarkEnd w:id="22"/>
+      <w:bookmarkEnd w:id="23"/>
+      <w:r>
+        <w:t xml:space="preserve"> </w:t>
+      </w:r>
+      <w:bookmarkStart w:id="27" w:name="_GoBack"/>
+      <w:bookmarkEnd w:id="27"/>
+    </w:p>
+    <w:p>
+      <w:pPr>
+        <w:pStyle w:val="Titolo3"/>
+        <w:numPr>
+          <w:ilvl w:val="2"/>
+          <w:numId w:val="41"/>
+        </w:numPr>
+        <w:tabs>
+          <w:tab w:val="clear" w:pos="720"/>
+          <w:tab w:val="num" w:pos="1004"/>
+        </w:tabs>
+      </w:pPr>
+      <w:r>
+        <w:t xml:space="preserve">Pagina </w:t>
+      </w:r>
+      <w:r>
+        <w:t>di login</w:t>
+      </w:r>
+    </w:p>
+    <w:p>
+      <w:pPr>
+        <w:jc w:val="center"/>
+        <w:rPr>
+          <w:lang w:val="it-IT"/>
+        </w:rPr>
+      </w:pPr>
+      <w:r>
+        <w:rPr>
+          <w:noProof/>
+        </w:rPr>
+        <w:drawing>
+          <wp:inline distT="0" distB="0" distL="0" distR="0" wp14:anchorId="391BFDF9" wp14:editId="01EB0404">
+            <wp:extent cx="4715233" cy="3693161"/>
+            <wp:effectExtent l="0" t="0" r="9525" b="2540"/>
+            <wp:docPr id="6" name="Immagine 6"/>
+            <wp:cNvGraphicFramePr>
+              <a:graphicFrameLocks xmlns:a="http://schemas.openxmlformats.org/drawingml/2006/main" noChangeAspect="1"/>
+            </wp:cNvGraphicFramePr>
+            <a:graphic xmlns:a="http://schemas.openxmlformats.org/drawingml/2006/main">
+              <a:graphicData uri="http://schemas.openxmlformats.org/drawingml/2006/picture">
+                <pic:pic xmlns:pic="http://schemas.openxmlformats.org/drawingml/2006/picture">
+                  <pic:nvPicPr>
+                    <pic:cNvPr id="0" name="Picture 1"/>
+                    <pic:cNvPicPr>
+                      <a:picLocks noChangeAspect="1" noChangeArrowheads="1"/>
+                    </pic:cNvPicPr>
+                  </pic:nvPicPr>
+                  <pic:blipFill>
+                    <a:blip r:embed="rId10">
+                      <a:extLst>
+                        <a:ext uri="{28A0092B-C50C-407E-A947-70E740481C1C}">
+                          <a14:useLocalDpi xmlns:a14="http://schemas.microsoft.com/office/drawing/2010/main" val="0"/>
+                        </a:ext>
+                      </a:extLst>
+                    </a:blip>
+                    <a:srcRect/>
+                    <a:stretch>
+                      <a:fillRect/>
+                    </a:stretch>
+                  </pic:blipFill>
+                  <pic:spPr bwMode="auto">
+                    <a:xfrm>
+                      <a:off x="0" y="0"/>
+                      <a:ext cx="4729917" cy="3704662"/>
+                    </a:xfrm>
+                    <a:prstGeom prst="rect">
+                      <a:avLst/>
+                    </a:prstGeom>
+                    <a:noFill/>
+                    <a:ln>
+                      <a:noFill/>
+                    </a:ln>
+                  </pic:spPr>
+                </pic:pic>
+              </a:graphicData>
+            </a:graphic>
+          </wp:inline>
+        </w:drawing>
+      </w:r>
+    </w:p>
+    <w:p>
+      <w:pPr>
+        <w:rPr>
+          <w:lang w:val="it-IT"/>
+        </w:rPr>
+      </w:pPr>
+    </w:p>
+    <w:p>
+      <w:pPr>
+        <w:rPr>
+          <w:lang w:val="it-IT"/>
+        </w:rPr>
+      </w:pPr>
+    </w:p>
+    <w:p>
+      <w:pPr>
+        <w:rPr>
+          <w:lang w:val="it-IT"/>
+        </w:rPr>
+      </w:pPr>
+      <w:r>
+        <w:rPr>
+          <w:lang w:val="it-IT"/>
+        </w:rPr>
+        <w:t>Pagina per accedere al proprio account immettendo la propria e-mail e password. Se non si ha creato un account si può premere su registrati per creare un account.</w:t>
+      </w:r>
+    </w:p>
+    <w:p>
+      <w:pPr>
+        <w:rPr>
+          <w:lang w:val="it-IT"/>
+        </w:rPr>
+      </w:pPr>
+      <w:r>
+        <w:rPr>
+          <w:lang w:val="it-IT"/>
+        </w:rPr>
+        <w:t>login.</w:t>
+      </w:r>
+    </w:p>
+    <w:p>
+      <w:pPr>
+        <w:rPr>
+          <w:lang w:val="it-IT"/>
+        </w:rPr>
+      </w:pPr>
+      <w:r>
+        <w:rPr>
+          <w:lang w:val="it-IT"/>
+        </w:rPr>
+        <w:br w:type="page"/>
+      </w:r>
+    </w:p>
+    <w:p>
+      <w:pPr>
+        <w:rPr>
+          <w:lang w:val="it-IT"/>
+        </w:rPr>
+      </w:pPr>
+    </w:p>
+    <w:p>
+      <w:pPr>
+        <w:pStyle w:val="Titolo3"/>
+        <w:numPr>
+          <w:ilvl w:val="2"/>
+          <w:numId w:val="41"/>
+        </w:numPr>
+        <w:tabs>
+          <w:tab w:val="clear" w:pos="720"/>
+          <w:tab w:val="num" w:pos="1004"/>
+        </w:tabs>
+      </w:pPr>
+      <w:r>
+        <w:t>Pagina per registrarsi</w:t>
+      </w:r>
+    </w:p>
+    <w:p>
+      <w:pPr>
+        <w:jc w:val="center"/>
+        <w:rPr>
+          <w:lang w:val="it-IT"/>
+        </w:rPr>
+      </w:pPr>
+      <w:r>
+        <w:rPr>
+          <w:noProof/>
+        </w:rPr>
+        <w:drawing>
+          <wp:inline distT="0" distB="0" distL="0" distR="0" wp14:anchorId="253F53ED" wp14:editId="09836D30">
+            <wp:extent cx="4433777" cy="3481272"/>
+            <wp:effectExtent l="0" t="0" r="5080" b="5080"/>
+            <wp:docPr id="13" name="Immagine 13"/>
+            <wp:cNvGraphicFramePr>
+              <a:graphicFrameLocks xmlns:a="http://schemas.openxmlformats.org/drawingml/2006/main" noChangeAspect="1"/>
+            </wp:cNvGraphicFramePr>
+            <a:graphic xmlns:a="http://schemas.openxmlformats.org/drawingml/2006/main">
+              <a:graphicData uri="http://schemas.openxmlformats.org/drawingml/2006/picture">
+                <pic:pic xmlns:pic="http://schemas.openxmlformats.org/drawingml/2006/picture">
+                  <pic:nvPicPr>
+                    <pic:cNvPr id="0" name="Picture 3"/>
+                    <pic:cNvPicPr>
+                      <a:picLocks noChangeAspect="1" noChangeArrowheads="1"/>
+                    </pic:cNvPicPr>
+                  </pic:nvPicPr>
+                  <pic:blipFill>
+                    <a:blip r:embed="rId11">
+                      <a:extLst>
+                        <a:ext uri="{28A0092B-C50C-407E-A947-70E740481C1C}">
+                          <a14:useLocalDpi xmlns:a14="http://schemas.microsoft.com/office/drawing/2010/main" val="0"/>
+                        </a:ext>
+                      </a:extLst>
+                    </a:blip>
+                    <a:srcRect/>
+                    <a:stretch>
+                      <a:fillRect/>
+                    </a:stretch>
+                  </pic:blipFill>
+                  <pic:spPr bwMode="auto">
+                    <a:xfrm>
+                      <a:off x="0" y="0"/>
+                      <a:ext cx="4440488" cy="3486541"/>
+                    </a:xfrm>
+                    <a:prstGeom prst="rect">
+                      <a:avLst/>
+                    </a:prstGeom>
+                    <a:noFill/>
+                    <a:ln>
+                      <a:noFill/>
+                    </a:ln>
+                  </pic:spPr>
+                </pic:pic>
+              </a:graphicData>
+            </a:graphic>
+          </wp:inline>
+        </w:drawing>
+      </w:r>
+    </w:p>
+    <w:p>
+      <w:pPr>
+        <w:rPr>
+          <w:lang w:val="it-IT"/>
+        </w:rPr>
+      </w:pPr>
+    </w:p>
+    <w:p>
+      <w:pPr>
+        <w:rPr>
+          <w:lang w:val="it-IT"/>
+        </w:rPr>
+      </w:pPr>
+      <w:r>
+        <w:rPr>
+          <w:lang w:val="it-IT"/>
+        </w:rPr>
+        <w:t>Pagina per creare il proprio account immettendo nome, cognome, E-mail e 2 volte la password per essere sicuri che non si fanno errori e poi premendo su conferma viene creato l’account. Se si ha già un account si può premere su accedi e ti porta alla pagina di login.</w:t>
+      </w:r>
+    </w:p>
+    <w:p>
+      <w:pPr>
+        <w:rPr>
+          <w:lang w:val="it-IT"/>
+        </w:rPr>
+      </w:pPr>
+    </w:p>
+    <w:p>
+      <w:pPr>
+        <w:rPr>
+          <w:lang w:val="it-IT"/>
+        </w:rPr>
+      </w:pPr>
+    </w:p>
+    <w:p>
+      <w:pPr>
+        <w:pStyle w:val="Titolo3"/>
+        <w:numPr>
+          <w:ilvl w:val="2"/>
+          <w:numId w:val="41"/>
+        </w:numPr>
+        <w:tabs>
+          <w:tab w:val="clear" w:pos="720"/>
+          <w:tab w:val="num" w:pos="1004"/>
+        </w:tabs>
+      </w:pPr>
+      <w:r>
+        <w:lastRenderedPageBreak/>
+        <w:t xml:space="preserve">Pagina </w:t>
+      </w:r>
+      <w:r>
+        <w:t>ricerca viaggi</w:t>
+      </w:r>
+    </w:p>
+    <w:p>
+      <w:pPr>
+        <w:jc w:val="center"/>
+        <w:rPr>
+          <w:lang w:val="it-IT"/>
+        </w:rPr>
+      </w:pPr>
+      <w:r>
+        <w:rPr>
+          <w:noProof/>
+        </w:rPr>
+        <w:drawing>
+          <wp:inline distT="0" distB="0" distL="0" distR="0">
+            <wp:extent cx="4938951" cy="3884006"/>
+            <wp:effectExtent l="0" t="0" r="0" b="2540"/>
+            <wp:docPr id="10" name="Immagine 10"/>
+            <wp:cNvGraphicFramePr>
+              <a:graphicFrameLocks xmlns:a="http://schemas.openxmlformats.org/drawingml/2006/main" noChangeAspect="1"/>
+            </wp:cNvGraphicFramePr>
+            <a:graphic xmlns:a="http://schemas.openxmlformats.org/drawingml/2006/main">
+              <a:graphicData uri="http://schemas.openxmlformats.org/drawingml/2006/picture">
+                <pic:pic xmlns:pic="http://schemas.openxmlformats.org/drawingml/2006/picture">
+                  <pic:nvPicPr>
+                    <pic:cNvPr id="0" name="Picture 5"/>
+                    <pic:cNvPicPr>
+                      <a:picLocks noChangeAspect="1" noChangeArrowheads="1"/>
+                    </pic:cNvPicPr>
+                  </pic:nvPicPr>
+                  <pic:blipFill>
+                    <a:blip r:embed="rId12">
+                      <a:extLst>
+                        <a:ext uri="{28A0092B-C50C-407E-A947-70E740481C1C}">
+                          <a14:useLocalDpi xmlns:a14="http://schemas.microsoft.com/office/drawing/2010/main" val="0"/>
+                        </a:ext>
+                      </a:extLst>
+                    </a:blip>
+                    <a:srcRect/>
+                    <a:stretch>
+                      <a:fillRect/>
+                    </a:stretch>
+                  </pic:blipFill>
+                  <pic:spPr bwMode="auto">
+                    <a:xfrm>
+                      <a:off x="0" y="0"/>
+                      <a:ext cx="4961752" cy="3901937"/>
+                    </a:xfrm>
+                    <a:prstGeom prst="rect">
+                      <a:avLst/>
+                    </a:prstGeom>
+                    <a:noFill/>
+                    <a:ln>
+                      <a:noFill/>
+                    </a:ln>
+                  </pic:spPr>
+                </pic:pic>
+              </a:graphicData>
+            </a:graphic>
+          </wp:inline>
+        </w:drawing>
+      </w:r>
+    </w:p>
+    <w:p>
+      <w:pPr>
+        <w:rPr>
+          <w:lang w:val="it-IT"/>
+        </w:rPr>
+      </w:pPr>
+    </w:p>
+    <w:p>
+      <w:pPr>
+        <w:rPr>
+          <w:lang w:val="it-IT"/>
+        </w:rPr>
+      </w:pPr>
+      <w:r>
+        <w:rPr>
+          <w:lang w:val="it-IT"/>
+        </w:rPr>
+        <w:t xml:space="preserve">Pagina per </w:t>
+      </w:r>
+      <w:r>
+        <w:rPr>
+          <w:lang w:val="it-IT"/>
+        </w:rPr>
+        <w:t xml:space="preserve">cercare viaggi immettendo il luogo di partenza, il luogo di arrivo e la data ed orario </w:t>
+      </w:r>
+      <w:r>
+        <w:rPr>
+          <w:lang w:val="it-IT"/>
+        </w:rPr>
+        <w:t>in cui si vuole fare il viaggio.</w:t>
+      </w:r>
+      <w:r>
+        <w:rPr>
+          <w:lang w:val="it-IT"/>
+        </w:rPr>
+        <w:t xml:space="preserve"> Poi premendo su cerca mostrerà tutti i viaggi previsti lungo quelle due località con il numero della linea, il numero di posti disponibili e l’orario in cui parte ed arriva a destinazione.</w:t>
+      </w:r>
+      <w:r>
+        <w:rPr>
+          <w:lang w:val="it-IT"/>
+        </w:rPr>
+        <w:br/>
+        <w:t>Premendo sopra le tratte porterà ad una pagina con sui tutte le informazioni della tratta.</w:t>
+      </w:r>
+      <w:r>
+        <w:rPr>
+          <w:lang w:val="it-IT"/>
+        </w:rPr>
+        <w:t xml:space="preserve"> </w:t>
+      </w:r>
+    </w:p>
+    <w:p>
+      <w:pPr>
+        <w:pStyle w:val="Titolo3"/>
+        <w:numPr>
+          <w:ilvl w:val="2"/>
+          <w:numId w:val="41"/>
+        </w:numPr>
+        <w:tabs>
+          <w:tab w:val="clear" w:pos="720"/>
+          <w:tab w:val="num" w:pos="1004"/>
+        </w:tabs>
+      </w:pPr>
+      <w:r>
+        <w:lastRenderedPageBreak/>
+        <w:t xml:space="preserve">Pagina </w:t>
+      </w:r>
+      <w:r>
+        <w:t>mostra tratta</w:t>
+      </w:r>
+    </w:p>
+    <w:p>
+      <w:pPr>
+        <w:jc w:val="center"/>
+        <w:rPr>
+          <w:lang w:val="it-IT"/>
+        </w:rPr>
+      </w:pPr>
+      <w:r>
+        <w:rPr>
+          <w:noProof/>
+        </w:rPr>
+        <w:drawing>
+          <wp:inline distT="0" distB="0" distL="0" distR="0">
+            <wp:extent cx="6124575" cy="4784725"/>
+            <wp:effectExtent l="0" t="0" r="9525" b="0"/>
+            <wp:docPr id="17" name="Immagine 17"/>
+            <wp:cNvGraphicFramePr>
+              <a:graphicFrameLocks xmlns:a="http://schemas.openxmlformats.org/drawingml/2006/main" noChangeAspect="1"/>
+            </wp:cNvGraphicFramePr>
+            <a:graphic xmlns:a="http://schemas.openxmlformats.org/drawingml/2006/main">
+              <a:graphicData uri="http://schemas.openxmlformats.org/drawingml/2006/picture">
+                <pic:pic xmlns:pic="http://schemas.openxmlformats.org/drawingml/2006/picture">
+                  <pic:nvPicPr>
+                    <pic:cNvPr id="0" name="Picture 8"/>
+                    <pic:cNvPicPr>
+                      <a:picLocks noChangeAspect="1" noChangeArrowheads="1"/>
+                    </pic:cNvPicPr>
+                  </pic:nvPicPr>
+                  <pic:blipFill>
+                    <a:blip r:embed="rId13">
+                      <a:extLst>
+                        <a:ext uri="{28A0092B-C50C-407E-A947-70E740481C1C}">
+                          <a14:useLocalDpi xmlns:a14="http://schemas.microsoft.com/office/drawing/2010/main" val="0"/>
+                        </a:ext>
+                      </a:extLst>
+                    </a:blip>
+                    <a:srcRect/>
+                    <a:stretch>
+                      <a:fillRect/>
+                    </a:stretch>
+                  </pic:blipFill>
+                  <pic:spPr bwMode="auto">
+                    <a:xfrm>
+                      <a:off x="0" y="0"/>
+                      <a:ext cx="6124575" cy="4784725"/>
+                    </a:xfrm>
+                    <a:prstGeom prst="rect">
+                      <a:avLst/>
+                    </a:prstGeom>
+                    <a:noFill/>
+                    <a:ln>
+                      <a:noFill/>
+                    </a:ln>
+                  </pic:spPr>
+                </pic:pic>
+              </a:graphicData>
+            </a:graphic>
+          </wp:inline>
+        </w:drawing>
+      </w:r>
+    </w:p>
+    <w:p>
+      <w:pPr>
+        <w:rPr>
+          <w:lang w:val="it-IT"/>
+        </w:rPr>
+      </w:pPr>
+    </w:p>
+    <w:p>
+      <w:pPr>
+        <w:rPr>
+          <w:lang w:val="it-IT"/>
+        </w:rPr>
+      </w:pPr>
+      <w:r>
+        <w:rPr>
+          <w:lang w:val="it-IT"/>
+        </w:rPr>
+        <w:t xml:space="preserve">Pagina per </w:t>
+      </w:r>
+      <w:r>
+        <w:rPr>
+          <w:lang w:val="it-IT"/>
+        </w:rPr>
+        <w:t>mostra tutte le tappe in cui passa la tratta con l’orario in cui ci arriva e su in alto il numero della tratta ed il numero di posti disponibili.</w:t>
+      </w:r>
+      <w:r>
+        <w:rPr>
+          <w:lang w:val="it-IT"/>
+        </w:rPr>
+        <w:t xml:space="preserve"> Se si è loggati nel proprio account allora apparirà anche un bottone acquista a destra della tratta che premendoci sopra porta alla pagina per acquistare biglietti per la tratta.</w:t>
+      </w:r>
+    </w:p>
+    <w:p>
+      <w:pPr>
+        <w:pStyle w:val="Titolo3"/>
+        <w:numPr>
+          <w:ilvl w:val="2"/>
+          <w:numId w:val="41"/>
+        </w:numPr>
+        <w:tabs>
+          <w:tab w:val="clear" w:pos="720"/>
+          <w:tab w:val="num" w:pos="1004"/>
+        </w:tabs>
+      </w:pPr>
+      <w:r>
+        <w:lastRenderedPageBreak/>
+        <w:t xml:space="preserve">Pagina </w:t>
+      </w:r>
+      <w:r>
+        <w:t>acquista biglietti</w:t>
+      </w:r>
+    </w:p>
+    <w:p>
+      <w:pPr>
+        <w:rPr>
+          <w:lang w:val="it-IT"/>
+        </w:rPr>
+      </w:pPr>
+      <w:r>
+        <w:rPr>
+          <w:noProof/>
+          <w:lang w:val="it-IT"/>
+        </w:rPr>
+        <w:drawing>
+          <wp:inline distT="0" distB="0" distL="0" distR="0">
+            <wp:extent cx="6113780" cy="4784725"/>
+            <wp:effectExtent l="0" t="0" r="1270" b="0"/>
+            <wp:docPr id="23" name="Immagine 23"/>
+            <wp:cNvGraphicFramePr>
+              <a:graphicFrameLocks xmlns:a="http://schemas.openxmlformats.org/drawingml/2006/main" noChangeAspect="1"/>
+            </wp:cNvGraphicFramePr>
+            <a:graphic xmlns:a="http://schemas.openxmlformats.org/drawingml/2006/main">
+              <a:graphicData uri="http://schemas.openxmlformats.org/drawingml/2006/picture">
+                <pic:pic xmlns:pic="http://schemas.openxmlformats.org/drawingml/2006/picture">
+                  <pic:nvPicPr>
+                    <pic:cNvPr id="0" name="Picture 14"/>
+                    <pic:cNvPicPr>
+                      <a:picLocks noChangeAspect="1" noChangeArrowheads="1"/>
+                    </pic:cNvPicPr>
+                  </pic:nvPicPr>
+                  <pic:blipFill>
+                    <a:blip r:embed="rId14">
+                      <a:extLst>
+                        <a:ext uri="{28A0092B-C50C-407E-A947-70E740481C1C}">
+                          <a14:useLocalDpi xmlns:a14="http://schemas.microsoft.com/office/drawing/2010/main" val="0"/>
+                        </a:ext>
+                      </a:extLst>
+                    </a:blip>
+                    <a:srcRect/>
+                    <a:stretch>
+                      <a:fillRect/>
+                    </a:stretch>
+                  </pic:blipFill>
+                  <pic:spPr bwMode="auto">
+                    <a:xfrm>
+                      <a:off x="0" y="0"/>
+                      <a:ext cx="6113780" cy="4784725"/>
+                    </a:xfrm>
+                    <a:prstGeom prst="rect">
+                      <a:avLst/>
+                    </a:prstGeom>
+                    <a:noFill/>
+                    <a:ln>
+                      <a:noFill/>
+                    </a:ln>
+                  </pic:spPr>
+                </pic:pic>
+              </a:graphicData>
+            </a:graphic>
+          </wp:inline>
+        </w:drawing>
+      </w:r>
+    </w:p>
+    <w:p>
+      <w:pPr>
+        <w:rPr>
+          <w:lang w:val="it-IT"/>
+        </w:rPr>
+      </w:pPr>
+    </w:p>
+    <w:p>
+      <w:pPr>
+        <w:rPr>
+          <w:lang w:val="it-IT"/>
+        </w:rPr>
+      </w:pPr>
+      <w:r>
+        <w:rPr>
+          <w:lang w:val="it-IT"/>
+        </w:rPr>
+        <w:t>Pagina per acquistare biglietti accessibile solo se si è loggati nel sito. In alto viene mostrato il numero della tratta con i posti disponibili di fianco con sotto la località e l’orario di partenza con la località e l’orario di arrivo.</w:t>
+      </w:r>
+      <w:r>
+        <w:rPr>
+          <w:lang w:val="it-IT"/>
+        </w:rPr>
+        <w:br/>
+        <w:t>Sotto ci sarà una tabella con su tutti i posti del bus in cui quelli colorati di rosso sono già stati riservati da altri utenti e quelli verdi sono riservabili premendo sopra a quelli che si vogliono riservare e poi premendo sopra acquista vengono</w:t>
+      </w:r>
+      <w:r>
+        <w:rPr>
+          <w:lang w:val="it-IT"/>
+        </w:rPr>
+        <w:t xml:space="preserve"> acquistati.</w:t>
+      </w:r>
+    </w:p>
+    <w:p>
+      <w:pPr>
+        <w:pStyle w:val="Titolo3"/>
+        <w:numPr>
+          <w:ilvl w:val="2"/>
+          <w:numId w:val="41"/>
+        </w:numPr>
+        <w:tabs>
+          <w:tab w:val="clear" w:pos="720"/>
+          <w:tab w:val="num" w:pos="1004"/>
+        </w:tabs>
+      </w:pPr>
+      <w:r>
+        <w:lastRenderedPageBreak/>
+        <w:t xml:space="preserve">Pagina </w:t>
+      </w:r>
+      <w:r>
+        <w:t>home amministratore</w:t>
+      </w:r>
+    </w:p>
+    <w:p>
+      <w:pPr>
+        <w:rPr>
+          <w:lang w:val="it-IT"/>
+        </w:rPr>
+      </w:pPr>
+      <w:r>
+        <w:rPr>
+          <w:noProof/>
+          <w:lang w:val="it-IT"/>
+        </w:rPr>
+        <w:drawing>
+          <wp:inline distT="0" distB="0" distL="0" distR="0">
+            <wp:extent cx="6113780" cy="4784725"/>
+            <wp:effectExtent l="0" t="0" r="1270" b="0"/>
+            <wp:docPr id="26" name="Immagine 26"/>
+            <wp:cNvGraphicFramePr>
+              <a:graphicFrameLocks xmlns:a="http://schemas.openxmlformats.org/drawingml/2006/main" noChangeAspect="1"/>
+            </wp:cNvGraphicFramePr>
+            <a:graphic xmlns:a="http://schemas.openxmlformats.org/drawingml/2006/main">
+              <a:graphicData uri="http://schemas.openxmlformats.org/drawingml/2006/picture">
+                <pic:pic xmlns:pic="http://schemas.openxmlformats.org/drawingml/2006/picture">
+                  <pic:nvPicPr>
+                    <pic:cNvPr id="0" name="Picture 16"/>
+                    <pic:cNvPicPr>
+                      <a:picLocks noChangeAspect="1" noChangeArrowheads="1"/>
+                    </pic:cNvPicPr>
+                  </pic:nvPicPr>
+                  <pic:blipFill>
+                    <a:blip r:embed="rId15">
+                      <a:extLst>
+                        <a:ext uri="{28A0092B-C50C-407E-A947-70E740481C1C}">
+                          <a14:useLocalDpi xmlns:a14="http://schemas.microsoft.com/office/drawing/2010/main" val="0"/>
+                        </a:ext>
+                      </a:extLst>
+                    </a:blip>
+                    <a:srcRect/>
+                    <a:stretch>
+                      <a:fillRect/>
+                    </a:stretch>
+                  </pic:blipFill>
+                  <pic:spPr bwMode="auto">
+                    <a:xfrm>
+                      <a:off x="0" y="0"/>
+                      <a:ext cx="6113780" cy="4784725"/>
+                    </a:xfrm>
+                    <a:prstGeom prst="rect">
+                      <a:avLst/>
+                    </a:prstGeom>
+                    <a:noFill/>
+                    <a:ln>
+                      <a:noFill/>
+                    </a:ln>
+                  </pic:spPr>
+                </pic:pic>
+              </a:graphicData>
+            </a:graphic>
+          </wp:inline>
+        </w:drawing>
+      </w:r>
+    </w:p>
+    <w:p>
+      <w:pPr>
+        <w:rPr>
+          <w:lang w:val="it-IT"/>
+        </w:rPr>
+      </w:pPr>
+    </w:p>
+    <w:p>
+      <w:pPr>
+        <w:rPr>
+          <w:lang w:val="it-IT"/>
+        </w:rPr>
+      </w:pPr>
+      <w:r>
+        <w:rPr>
+          <w:lang w:val="it-IT"/>
+        </w:rPr>
+        <w:t>Pagina di home dopo un login di un account amministratore in cui ci sono 4 bottoni per portare alle pagine di creazione di bus e tratte, per cercare le tratte</w:t>
+      </w:r>
+      <w:r>
+        <w:rPr>
+          <w:lang w:val="it-IT"/>
+        </w:rPr>
+        <w:t xml:space="preserve"> come per un utente normale, e la pagina per gestire gli utenti.</w:t>
+      </w:r>
+    </w:p>
+    <w:p>
+      <w:pPr>
+        <w:rPr>
+          <w:lang w:val="it-IT"/>
+        </w:rPr>
+      </w:pPr>
+    </w:p>
+    <w:p>
+      <w:pPr>
+        <w:pStyle w:val="Titolo3"/>
+        <w:numPr>
+          <w:ilvl w:val="2"/>
+          <w:numId w:val="41"/>
+        </w:numPr>
+        <w:tabs>
+          <w:tab w:val="clear" w:pos="720"/>
+          <w:tab w:val="num" w:pos="1004"/>
+        </w:tabs>
+      </w:pPr>
+      <w:r>
+        <w:lastRenderedPageBreak/>
+        <w:t>Pagina crea bus</w:t>
+      </w:r>
+    </w:p>
+    <w:p>
+      <w:pPr>
+        <w:rPr>
+          <w:lang w:val="it-IT"/>
+        </w:rPr>
+      </w:pPr>
+      <w:r>
+        <w:rPr>
+          <w:noProof/>
+          <w:lang w:val="it-IT"/>
+        </w:rPr>
+        <w:drawing>
+          <wp:inline distT="0" distB="0" distL="0" distR="0" wp14:anchorId="226E6D5A" wp14:editId="0165DD2E">
+            <wp:extent cx="6113780" cy="4784725"/>
+            <wp:effectExtent l="0" t="0" r="1270" b="0"/>
+            <wp:docPr id="28" name="Immagine 28"/>
+            <wp:cNvGraphicFramePr>
+              <a:graphicFrameLocks xmlns:a="http://schemas.openxmlformats.org/drawingml/2006/main" noChangeAspect="1"/>
+            </wp:cNvGraphicFramePr>
+            <a:graphic xmlns:a="http://schemas.openxmlformats.org/drawingml/2006/main">
+              <a:graphicData uri="http://schemas.openxmlformats.org/drawingml/2006/picture">
+                <pic:pic xmlns:pic="http://schemas.openxmlformats.org/drawingml/2006/picture">
+                  <pic:nvPicPr>
+                    <pic:cNvPr id="0" name="Picture 17"/>
+                    <pic:cNvPicPr>
+                      <a:picLocks noChangeAspect="1" noChangeArrowheads="1"/>
+                    </pic:cNvPicPr>
+                  </pic:nvPicPr>
+                  <pic:blipFill>
+                    <a:blip r:embed="rId16">
+                      <a:extLst>
+                        <a:ext uri="{28A0092B-C50C-407E-A947-70E740481C1C}">
+                          <a14:useLocalDpi xmlns:a14="http://schemas.microsoft.com/office/drawing/2010/main" val="0"/>
+                        </a:ext>
+                      </a:extLst>
+                    </a:blip>
+                    <a:srcRect/>
+                    <a:stretch>
+                      <a:fillRect/>
+                    </a:stretch>
+                  </pic:blipFill>
+                  <pic:spPr bwMode="auto">
+                    <a:xfrm>
+                      <a:off x="0" y="0"/>
+                      <a:ext cx="6113780" cy="4784725"/>
+                    </a:xfrm>
+                    <a:prstGeom prst="rect">
+                      <a:avLst/>
+                    </a:prstGeom>
+                    <a:noFill/>
+                    <a:ln>
+                      <a:noFill/>
+                    </a:ln>
+                  </pic:spPr>
+                </pic:pic>
+              </a:graphicData>
+            </a:graphic>
+          </wp:inline>
+        </w:drawing>
+      </w:r>
+    </w:p>
+    <w:p>
+      <w:pPr>
+        <w:rPr>
+          <w:lang w:val="it-IT"/>
+        </w:rPr>
+      </w:pPr>
+    </w:p>
+    <w:p>
+      <w:pPr>
+        <w:rPr>
+          <w:lang w:val="it-IT"/>
+        </w:rPr>
+      </w:pPr>
+      <w:r>
+        <w:rPr>
+          <w:lang w:val="it-IT"/>
+        </w:rPr>
+        <w:t>Pagina per creare un bus scegliendo tra 3 grandezze ossia, grande: 60 posti, medio: 40 posti e piccolo: 20 posti e dando un nome alla linea. Premendo su crea il bus verrà aggiunto al database.</w:t>
+      </w:r>
+    </w:p>
+    <w:p>
+      <w:pPr>
+        <w:pStyle w:val="Titolo3"/>
+        <w:numPr>
+          <w:ilvl w:val="2"/>
+          <w:numId w:val="41"/>
+        </w:numPr>
+        <w:tabs>
+          <w:tab w:val="clear" w:pos="720"/>
+          <w:tab w:val="num" w:pos="1004"/>
+        </w:tabs>
+      </w:pPr>
+      <w:r>
+        <w:lastRenderedPageBreak/>
+        <w:t xml:space="preserve">Pagina crea </w:t>
+      </w:r>
+      <w:r>
+        <w:t>tratta</w:t>
+      </w:r>
+    </w:p>
+    <w:p>
+      <w:pPr>
+        <w:rPr>
+          <w:lang w:val="it-IT"/>
+        </w:rPr>
+      </w:pPr>
+      <w:r>
+        <w:rPr>
+          <w:noProof/>
+          <w:lang w:val="it-IT"/>
+        </w:rPr>
+        <w:drawing>
+          <wp:inline distT="0" distB="0" distL="0" distR="0">
+            <wp:extent cx="6113780" cy="4795520"/>
+            <wp:effectExtent l="0" t="0" r="1270" b="5080"/>
+            <wp:docPr id="30" name="Immagine 30"/>
+            <wp:cNvGraphicFramePr>
+              <a:graphicFrameLocks xmlns:a="http://schemas.openxmlformats.org/drawingml/2006/main" noChangeAspect="1"/>
+            </wp:cNvGraphicFramePr>
+            <a:graphic xmlns:a="http://schemas.openxmlformats.org/drawingml/2006/main">
+              <a:graphicData uri="http://schemas.openxmlformats.org/drawingml/2006/picture">
+                <pic:pic xmlns:pic="http://schemas.openxmlformats.org/drawingml/2006/picture">
+                  <pic:nvPicPr>
+                    <pic:cNvPr id="0" name="Picture 18"/>
+                    <pic:cNvPicPr>
+                      <a:picLocks noChangeAspect="1" noChangeArrowheads="1"/>
+                    </pic:cNvPicPr>
+                  </pic:nvPicPr>
+                  <pic:blipFill>
+                    <a:blip r:embed="rId17">
+                      <a:extLst>
+                        <a:ext uri="{28A0092B-C50C-407E-A947-70E740481C1C}">
+                          <a14:useLocalDpi xmlns:a14="http://schemas.microsoft.com/office/drawing/2010/main" val="0"/>
+                        </a:ext>
+                      </a:extLst>
+                    </a:blip>
+                    <a:srcRect/>
+                    <a:stretch>
+                      <a:fillRect/>
+                    </a:stretch>
+                  </pic:blipFill>
+                  <pic:spPr bwMode="auto">
+                    <a:xfrm>
+                      <a:off x="0" y="0"/>
+                      <a:ext cx="6113780" cy="4795520"/>
+                    </a:xfrm>
+                    <a:prstGeom prst="rect">
+                      <a:avLst/>
+                    </a:prstGeom>
+                    <a:noFill/>
+                    <a:ln>
+                      <a:noFill/>
+                    </a:ln>
+                  </pic:spPr>
+                </pic:pic>
+              </a:graphicData>
+            </a:graphic>
+          </wp:inline>
+        </w:drawing>
+      </w:r>
+    </w:p>
+    <w:p>
+      <w:pPr>
+        <w:rPr>
+          <w:lang w:val="it-IT"/>
+        </w:rPr>
+      </w:pPr>
+    </w:p>
+    <w:p>
+      <w:pPr>
+        <w:rPr>
+          <w:lang w:val="it-IT"/>
+        </w:rPr>
+      </w:pPr>
+      <w:r>
+        <w:rPr>
+          <w:lang w:val="it-IT"/>
+        </w:rPr>
+        <w:t>Pagina per creare u</w:t>
+      </w:r>
+      <w:r>
+        <w:rPr>
+          <w:lang w:val="it-IT"/>
+        </w:rPr>
+        <w:t>na tratta</w:t>
+      </w:r>
+    </w:p>
+    <w:p>
+      <w:pPr>
+        <w:rPr>
+          <w:lang w:val="it-IT"/>
+        </w:rPr>
+      </w:pPr>
+    </w:p>
+    <w:p>
+      <w:pPr>
+        <w:pStyle w:val="Titolo2"/>
+      </w:pPr>
       <w:r>
         <w:t>Design procedurale</w:t>
       </w:r>
@@ -11173,14 +12216,14 @@
           <w:bottom w:val="single" w:sz="4" w:space="1" w:color="auto"/>
         </w:pBdr>
       </w:pPr>
-      <w:bookmarkStart w:id="27" w:name="_Toc461179222"/>
-      <w:bookmarkStart w:id="28" w:name="_Toc82685775"/>
+      <w:bookmarkStart w:id="28" w:name="_Toc461179222"/>
+      <w:bookmarkStart w:id="29" w:name="_Toc82685775"/>
       <w:r>
         <w:lastRenderedPageBreak/>
         <w:t>Implementazione</w:t>
       </w:r>
-      <w:bookmarkEnd w:id="27"/>
       <w:bookmarkEnd w:id="28"/>
+      <w:bookmarkEnd w:id="29"/>
     </w:p>
     <w:p>
       <w:r>
@@ -11248,28 +12291,28 @@
           <w:lang w:val="it-IT"/>
         </w:rPr>
       </w:pPr>
-      <w:bookmarkStart w:id="29" w:name="_Toc461179223"/>
-      <w:bookmarkStart w:id="30" w:name="_Toc82685776"/>
+      <w:bookmarkStart w:id="30" w:name="_Toc461179223"/>
+      <w:bookmarkStart w:id="31" w:name="_Toc82685776"/>
       <w:r>
         <w:rPr>
           <w:lang w:val="it-IT"/>
         </w:rPr>
         <w:t>Test</w:t>
       </w:r>
-      <w:bookmarkEnd w:id="29"/>
       <w:bookmarkEnd w:id="30"/>
+      <w:bookmarkEnd w:id="31"/>
     </w:p>
     <w:p>
       <w:pPr>
         <w:pStyle w:val="Titolo2"/>
       </w:pPr>
-      <w:bookmarkStart w:id="31" w:name="_Toc461179224"/>
-      <w:bookmarkStart w:id="32" w:name="_Toc82685777"/>
+      <w:bookmarkStart w:id="32" w:name="_Toc461179224"/>
+      <w:bookmarkStart w:id="33" w:name="_Toc82685777"/>
       <w:r>
         <w:t>Protocollo di test</w:t>
       </w:r>
-      <w:bookmarkEnd w:id="31"/>
       <w:bookmarkEnd w:id="32"/>
+      <w:bookmarkEnd w:id="33"/>
     </w:p>
     <w:p>
       <w:pPr>
@@ -13076,7 +14119,7 @@
                 <w:szCs w:val="18"/>
               </w:rPr>
             </w:pPr>
-            <w:bookmarkStart w:id="33" w:name="_Toc461179225"/>
+            <w:bookmarkStart w:id="34" w:name="_Toc461179225"/>
             <w:r>
               <w:rPr>
                 <w:b/>
@@ -25037,13 +26080,13 @@
       <w:pPr>
         <w:pStyle w:val="Titolo2"/>
       </w:pPr>
-      <w:bookmarkStart w:id="34" w:name="_Toc82685778"/>
+      <w:bookmarkStart w:id="35" w:name="_Toc82685778"/>
       <w:r>
         <w:lastRenderedPageBreak/>
         <w:t>Risultati test</w:t>
       </w:r>
-      <w:bookmarkEnd w:id="33"/>
       <w:bookmarkEnd w:id="34"/>
+      <w:bookmarkEnd w:id="35"/>
     </w:p>
     <w:p>
       <w:pPr>
@@ -25062,16 +26105,16 @@
       <w:pPr>
         <w:pStyle w:val="Titolo2"/>
       </w:pPr>
-      <w:bookmarkStart w:id="35" w:name="_Toc461179226"/>
-      <w:bookmarkStart w:id="36" w:name="_Toc82685779"/>
+      <w:bookmarkStart w:id="36" w:name="_Toc461179226"/>
+      <w:bookmarkStart w:id="37" w:name="_Toc82685779"/>
       <w:r>
         <w:t>Mancanze</w:t>
       </w:r>
       <w:r>
         <w:t>/limitazioni conosciute</w:t>
       </w:r>
-      <w:bookmarkEnd w:id="35"/>
       <w:bookmarkEnd w:id="36"/>
+      <w:bookmarkEnd w:id="37"/>
     </w:p>
     <w:p>
       <w:pPr>
@@ -25093,16 +26136,16 @@
           <w:lang w:val="it-IT"/>
         </w:rPr>
       </w:pPr>
-      <w:bookmarkStart w:id="37" w:name="_Toc461179227"/>
-      <w:bookmarkStart w:id="38" w:name="_Toc82685780"/>
+      <w:bookmarkStart w:id="38" w:name="_Toc461179227"/>
+      <w:bookmarkStart w:id="39" w:name="_Toc82685780"/>
       <w:r>
         <w:rPr>
           <w:lang w:val="it-IT"/>
         </w:rPr>
         <w:t>Consuntivo</w:t>
       </w:r>
-      <w:bookmarkEnd w:id="37"/>
       <w:bookmarkEnd w:id="38"/>
+      <w:bookmarkEnd w:id="39"/>
     </w:p>
     <w:p>
       <w:pPr>
@@ -25162,16 +26205,16 @@
           <w:lang w:val="it-IT"/>
         </w:rPr>
       </w:pPr>
-      <w:bookmarkStart w:id="39" w:name="_Toc461179228"/>
-      <w:bookmarkStart w:id="40" w:name="_Toc82685781"/>
+      <w:bookmarkStart w:id="40" w:name="_Toc461179228"/>
+      <w:bookmarkStart w:id="41" w:name="_Toc82685781"/>
       <w:r>
         <w:rPr>
           <w:lang w:val="it-IT"/>
         </w:rPr>
         <w:t>Conclusioni</w:t>
       </w:r>
-      <w:bookmarkEnd w:id="39"/>
       <w:bookmarkEnd w:id="40"/>
+      <w:bookmarkEnd w:id="41"/>
     </w:p>
     <w:p>
       <w:pPr>
@@ -25262,13 +26305,13 @@
       <w:pPr>
         <w:pStyle w:val="Titolo2"/>
       </w:pPr>
-      <w:bookmarkStart w:id="41" w:name="_Toc461179229"/>
-      <w:bookmarkStart w:id="42" w:name="_Toc82685782"/>
+      <w:bookmarkStart w:id="42" w:name="_Toc461179229"/>
+      <w:bookmarkStart w:id="43" w:name="_Toc82685782"/>
       <w:r>
         <w:t>Sviluppi futuri</w:t>
       </w:r>
-      <w:bookmarkEnd w:id="41"/>
       <w:bookmarkEnd w:id="42"/>
+      <w:bookmarkEnd w:id="43"/>
     </w:p>
     <w:p>
       <w:pPr>
@@ -25287,13 +26330,13 @@
       <w:pPr>
         <w:pStyle w:val="Titolo2"/>
       </w:pPr>
-      <w:bookmarkStart w:id="43" w:name="_Toc461179230"/>
-      <w:bookmarkStart w:id="44" w:name="_Toc82685783"/>
+      <w:bookmarkStart w:id="44" w:name="_Toc461179230"/>
+      <w:bookmarkStart w:id="45" w:name="_Toc82685783"/>
       <w:r>
         <w:t>Considerazioni personali</w:t>
       </w:r>
-      <w:bookmarkEnd w:id="43"/>
       <w:bookmarkEnd w:id="44"/>
+      <w:bookmarkEnd w:id="45"/>
     </w:p>
     <w:p>
       <w:pPr>
@@ -25321,28 +26364,28 @@
           <w:lang w:val="it-IT"/>
         </w:rPr>
       </w:pPr>
-      <w:bookmarkStart w:id="45" w:name="_Toc461179231"/>
-      <w:bookmarkStart w:id="46" w:name="_Toc82685784"/>
+      <w:bookmarkStart w:id="46" w:name="_Toc461179231"/>
+      <w:bookmarkStart w:id="47" w:name="_Toc82685784"/>
       <w:r>
         <w:rPr>
           <w:lang w:val="it-IT"/>
         </w:rPr>
         <w:t>Bibliografia</w:t>
       </w:r>
-      <w:bookmarkEnd w:id="45"/>
       <w:bookmarkEnd w:id="46"/>
+      <w:bookmarkEnd w:id="47"/>
     </w:p>
     <w:p>
       <w:pPr>
         <w:pStyle w:val="Titolo2"/>
       </w:pPr>
-      <w:bookmarkStart w:id="47" w:name="_Toc461179232"/>
-      <w:bookmarkStart w:id="48" w:name="_Toc82685785"/>
+      <w:bookmarkStart w:id="48" w:name="_Toc461179232"/>
+      <w:bookmarkStart w:id="49" w:name="_Toc82685785"/>
       <w:r>
         <w:t>Bibliografia per articoli di riviste:</w:t>
       </w:r>
-      <w:bookmarkEnd w:id="47"/>
       <w:bookmarkEnd w:id="48"/>
+      <w:bookmarkEnd w:id="49"/>
     </w:p>
     <w:p>
       <w:pPr>
@@ -25451,13 +26494,13 @@
       <w:pPr>
         <w:pStyle w:val="Titolo2"/>
       </w:pPr>
-      <w:bookmarkStart w:id="49" w:name="_Toc461179233"/>
-      <w:bookmarkStart w:id="50" w:name="_Toc82685786"/>
+      <w:bookmarkStart w:id="50" w:name="_Toc461179233"/>
+      <w:bookmarkStart w:id="51" w:name="_Toc82685786"/>
       <w:r>
         <w:t>Bibliografia per libri</w:t>
       </w:r>
-      <w:bookmarkEnd w:id="49"/>
       <w:bookmarkEnd w:id="50"/>
+      <w:bookmarkEnd w:id="51"/>
     </w:p>
     <w:p>
       <w:pPr>
@@ -25582,7 +26625,7 @@
           <w:lang w:val="it-IT"/>
         </w:rPr>
       </w:pPr>
-      <w:bookmarkStart w:id="51" w:name="_Toc461179234"/>
+      <w:bookmarkStart w:id="52" w:name="_Toc461179234"/>
       <w:r>
         <w:br w:type="page"/>
       </w:r>
@@ -25591,13 +26634,13 @@
       <w:pPr>
         <w:pStyle w:val="Titolo2"/>
       </w:pPr>
-      <w:bookmarkStart w:id="52" w:name="_Toc82685787"/>
+      <w:bookmarkStart w:id="53" w:name="_Toc82685787"/>
       <w:r>
         <w:lastRenderedPageBreak/>
         <w:t>Sitografia</w:t>
       </w:r>
-      <w:bookmarkEnd w:id="51"/>
       <w:bookmarkEnd w:id="52"/>
+      <w:bookmarkEnd w:id="53"/>
     </w:p>
     <w:p>
       <w:pPr>
@@ -25748,16 +26791,16 @@
           <w:lang w:val="it-IT"/>
         </w:rPr>
       </w:pPr>
-      <w:bookmarkStart w:id="53" w:name="_Toc461179235"/>
-      <w:bookmarkStart w:id="54" w:name="_Toc82685788"/>
+      <w:bookmarkStart w:id="54" w:name="_Toc461179235"/>
+      <w:bookmarkStart w:id="55" w:name="_Toc82685788"/>
       <w:r>
         <w:rPr>
           <w:lang w:val="it-IT"/>
         </w:rPr>
         <w:t>Allegati</w:t>
       </w:r>
-      <w:bookmarkEnd w:id="53"/>
       <w:bookmarkEnd w:id="54"/>
+      <w:bookmarkEnd w:id="55"/>
     </w:p>
     <w:p>
       <w:pPr>
@@ -25938,10 +26981,10 @@
       </w:pPr>
     </w:p>
     <w:sectPr>
-      <w:headerReference w:type="default" r:id="rId9"/>
-      <w:footerReference w:type="default" r:id="rId10"/>
-      <w:headerReference w:type="first" r:id="rId11"/>
-      <w:footerReference w:type="first" r:id="rId12"/>
+      <w:headerReference w:type="default" r:id="rId18"/>
+      <w:footerReference w:type="default" r:id="rId19"/>
+      <w:headerReference w:type="first" r:id="rId20"/>
+      <w:footerReference w:type="first" r:id="rId21"/>
       <w:pgSz w:w="11906" w:h="16838"/>
       <w:pgMar w:top="1985" w:right="1134" w:bottom="1418" w:left="1134" w:header="567" w:footer="567" w:gutter="0"/>
       <w:pgNumType w:start="1"/>
@@ -28587,6 +29630,119 @@
     </w:lvl>
   </w:abstractNum>
   <w:abstractNum w:abstractNumId="15" w15:restartNumberingAfterBreak="0">
+    <w:nsid w:val="56D574D9"/>
+    <w:multiLevelType w:val="hybridMultilevel"/>
+    <w:tmpl w:val="AB1A9ADC"/>
+    <w:lvl w:ilvl="0" w:tplc="08100001">
+      <w:start w:val="1"/>
+      <w:numFmt w:val="bullet"/>
+      <w:lvlText w:val=""/>
+      <w:lvlJc w:val="left"/>
+      <w:pPr>
+        <w:ind w:left="720" w:hanging="360"/>
+      </w:pPr>
+      <w:rPr>
+        <w:rFonts w:ascii="Symbol" w:hAnsi="Symbol" w:hint="default"/>
+      </w:rPr>
+    </w:lvl>
+    <w:lvl w:ilvl="1" w:tplc="08100003">
+      <w:start w:val="1"/>
+      <w:numFmt w:val="bullet"/>
+      <w:lvlText w:val="o"/>
+      <w:lvlJc w:val="left"/>
+      <w:pPr>
+        <w:ind w:left="1440" w:hanging="360"/>
+      </w:pPr>
+      <w:rPr>
+        <w:rFonts w:ascii="Courier New" w:hAnsi="Courier New" w:cs="Courier New" w:hint="default"/>
+      </w:rPr>
+    </w:lvl>
+    <w:lvl w:ilvl="2" w:tplc="08100005" w:tentative="1">
+      <w:start w:val="1"/>
+      <w:numFmt w:val="bullet"/>
+      <w:lvlText w:val=""/>
+      <w:lvlJc w:val="left"/>
+      <w:pPr>
+        <w:ind w:left="2160" w:hanging="360"/>
+      </w:pPr>
+      <w:rPr>
+        <w:rFonts w:ascii="Wingdings" w:hAnsi="Wingdings" w:hint="default"/>
+      </w:rPr>
+    </w:lvl>
+    <w:lvl w:ilvl="3" w:tplc="08100001" w:tentative="1">
+      <w:start w:val="1"/>
+      <w:numFmt w:val="bullet"/>
+      <w:lvlText w:val=""/>
+      <w:lvlJc w:val="left"/>
+      <w:pPr>
+        <w:ind w:left="2880" w:hanging="360"/>
+      </w:pPr>
+      <w:rPr>
+        <w:rFonts w:ascii="Symbol" w:hAnsi="Symbol" w:hint="default"/>
+      </w:rPr>
+    </w:lvl>
+    <w:lvl w:ilvl="4" w:tplc="08100003" w:tentative="1">
+      <w:start w:val="1"/>
+      <w:numFmt w:val="bullet"/>
+      <w:lvlText w:val="o"/>
+      <w:lvlJc w:val="left"/>
+      <w:pPr>
+        <w:ind w:left="3600" w:hanging="360"/>
+      </w:pPr>
+      <w:rPr>
+        <w:rFonts w:ascii="Courier New" w:hAnsi="Courier New" w:cs="Courier New" w:hint="default"/>
+      </w:rPr>
+    </w:lvl>
+    <w:lvl w:ilvl="5" w:tplc="08100005" w:tentative="1">
+      <w:start w:val="1"/>
+      <w:numFmt w:val="bullet"/>
+      <w:lvlText w:val=""/>
+      <w:lvlJc w:val="left"/>
+      <w:pPr>
+        <w:ind w:left="4320" w:hanging="360"/>
+      </w:pPr>
+      <w:rPr>
+        <w:rFonts w:ascii="Wingdings" w:hAnsi="Wingdings" w:hint="default"/>
+      </w:rPr>
+    </w:lvl>
+    <w:lvl w:ilvl="6" w:tplc="08100001" w:tentative="1">
+      <w:start w:val="1"/>
+      <w:numFmt w:val="bullet"/>
+      <w:lvlText w:val=""/>
+      <w:lvlJc w:val="left"/>
+      <w:pPr>
+        <w:ind w:left="5040" w:hanging="360"/>
+      </w:pPr>
+      <w:rPr>
+        <w:rFonts w:ascii="Symbol" w:hAnsi="Symbol" w:hint="default"/>
+      </w:rPr>
+    </w:lvl>
+    <w:lvl w:ilvl="7" w:tplc="08100003" w:tentative="1">
+      <w:start w:val="1"/>
+      <w:numFmt w:val="bullet"/>
+      <w:lvlText w:val="o"/>
+      <w:lvlJc w:val="left"/>
+      <w:pPr>
+        <w:ind w:left="5760" w:hanging="360"/>
+      </w:pPr>
+      <w:rPr>
+        <w:rFonts w:ascii="Courier New" w:hAnsi="Courier New" w:cs="Courier New" w:hint="default"/>
+      </w:rPr>
+    </w:lvl>
+    <w:lvl w:ilvl="8" w:tplc="08100005" w:tentative="1">
+      <w:start w:val="1"/>
+      <w:numFmt w:val="bullet"/>
+      <w:lvlText w:val=""/>
+      <w:lvlJc w:val="left"/>
+      <w:pPr>
+        <w:ind w:left="6480" w:hanging="360"/>
+      </w:pPr>
+      <w:rPr>
+        <w:rFonts w:ascii="Wingdings" w:hAnsi="Wingdings" w:hint="default"/>
+      </w:rPr>
+    </w:lvl>
+  </w:abstractNum>
+  <w:abstractNum w:abstractNumId="16" w15:restartNumberingAfterBreak="0">
     <w:nsid w:val="57C86EE7"/>
     <w:multiLevelType w:val="multilevel"/>
     <w:tmpl w:val="4DE6CDEC"/>
@@ -28735,7 +29891,7 @@
       </w:rPr>
     </w:lvl>
   </w:abstractNum>
-  <w:abstractNum w:abstractNumId="16" w15:restartNumberingAfterBreak="0">
+  <w:abstractNum w:abstractNumId="17" w15:restartNumberingAfterBreak="0">
     <w:nsid w:val="5B004967"/>
     <w:multiLevelType w:val="hybridMultilevel"/>
     <w:tmpl w:val="BB565AE0"/>
@@ -28821,7 +29977,7 @@
       </w:pPr>
     </w:lvl>
   </w:abstractNum>
-  <w:abstractNum w:abstractNumId="17" w15:restartNumberingAfterBreak="0">
+  <w:abstractNum w:abstractNumId="18" w15:restartNumberingAfterBreak="0">
     <w:nsid w:val="652809B9"/>
     <w:multiLevelType w:val="hybridMultilevel"/>
     <w:tmpl w:val="C10EC632"/>
@@ -28934,7 +30090,7 @@
       </w:rPr>
     </w:lvl>
   </w:abstractNum>
-  <w:abstractNum w:abstractNumId="18" w15:restartNumberingAfterBreak="0">
+  <w:abstractNum w:abstractNumId="19" w15:restartNumberingAfterBreak="0">
     <w:nsid w:val="66871ECE"/>
     <w:multiLevelType w:val="hybridMultilevel"/>
     <w:tmpl w:val="7F74FC56"/>
@@ -29050,7 +30206,7 @@
       </w:pPr>
     </w:lvl>
   </w:abstractNum>
-  <w:abstractNum w:abstractNumId="19" w15:restartNumberingAfterBreak="0">
+  <w:abstractNum w:abstractNumId="20" w15:restartNumberingAfterBreak="0">
     <w:nsid w:val="66D672D6"/>
     <w:multiLevelType w:val="hybridMultilevel"/>
     <w:tmpl w:val="BB565AE0"/>
@@ -29136,7 +30292,7 @@
       </w:pPr>
     </w:lvl>
   </w:abstractNum>
-  <w:abstractNum w:abstractNumId="20" w15:restartNumberingAfterBreak="0">
+  <w:abstractNum w:abstractNumId="21" w15:restartNumberingAfterBreak="0">
     <w:nsid w:val="69EF338F"/>
     <w:multiLevelType w:val="hybridMultilevel"/>
     <w:tmpl w:val="7B749F64"/>
@@ -29249,7 +30405,7 @@
       </w:rPr>
     </w:lvl>
   </w:abstractNum>
-  <w:abstractNum w:abstractNumId="21" w15:restartNumberingAfterBreak="0">
+  <w:abstractNum w:abstractNumId="22" w15:restartNumberingAfterBreak="0">
     <w:nsid w:val="6ABE5228"/>
     <w:multiLevelType w:val="hybridMultilevel"/>
     <w:tmpl w:val="089EE6D8"/>
@@ -29365,7 +30521,7 @@
       </w:pPr>
     </w:lvl>
   </w:abstractNum>
-  <w:abstractNum w:abstractNumId="22" w15:restartNumberingAfterBreak="0">
+  <w:abstractNum w:abstractNumId="23" w15:restartNumberingAfterBreak="0">
     <w:nsid w:val="6B2C5246"/>
     <w:multiLevelType w:val="hybridMultilevel"/>
     <w:tmpl w:val="BB565AE0"/>
@@ -29451,7 +30607,7 @@
       </w:pPr>
     </w:lvl>
   </w:abstractNum>
-  <w:abstractNum w:abstractNumId="23" w15:restartNumberingAfterBreak="0">
+  <w:abstractNum w:abstractNumId="24" w15:restartNumberingAfterBreak="0">
     <w:nsid w:val="6C1D7334"/>
     <w:multiLevelType w:val="hybridMultilevel"/>
     <w:tmpl w:val="7F20929C"/>
@@ -29567,7 +30723,7 @@
       </w:pPr>
     </w:lvl>
   </w:abstractNum>
-  <w:abstractNum w:abstractNumId="24" w15:restartNumberingAfterBreak="0">
+  <w:abstractNum w:abstractNumId="25" w15:restartNumberingAfterBreak="0">
     <w:nsid w:val="72904C79"/>
     <w:multiLevelType w:val="hybridMultilevel"/>
     <w:tmpl w:val="EB328896"/>
@@ -29707,7 +30863,7 @@
       </w:rPr>
     </w:lvl>
   </w:abstractNum>
-  <w:abstractNum w:abstractNumId="25" w15:restartNumberingAfterBreak="0">
+  <w:abstractNum w:abstractNumId="26" w15:restartNumberingAfterBreak="0">
     <w:nsid w:val="761440B2"/>
     <w:multiLevelType w:val="hybridMultilevel"/>
     <w:tmpl w:val="BB565AE0"/>
@@ -29793,7 +30949,7 @@
       </w:pPr>
     </w:lvl>
   </w:abstractNum>
-  <w:abstractNum w:abstractNumId="26" w15:restartNumberingAfterBreak="0">
+  <w:abstractNum w:abstractNumId="27" w15:restartNumberingAfterBreak="0">
     <w:nsid w:val="7ACC392C"/>
     <w:multiLevelType w:val="hybridMultilevel"/>
     <w:tmpl w:val="F282F7F0"/>
@@ -29933,7 +31089,7 @@
       </w:rPr>
     </w:lvl>
   </w:abstractNum>
-  <w:abstractNum w:abstractNumId="27" w15:restartNumberingAfterBreak="0">
+  <w:abstractNum w:abstractNumId="28" w15:restartNumberingAfterBreak="0">
     <w:nsid w:val="7CD54937"/>
     <w:multiLevelType w:val="hybridMultilevel"/>
     <w:tmpl w:val="1AB0305A"/>
@@ -30073,7 +31229,7 @@
       </w:rPr>
     </w:lvl>
   </w:abstractNum>
-  <w:abstractNum w:abstractNumId="28" w15:restartNumberingAfterBreak="0">
+  <w:abstractNum w:abstractNumId="29" w15:restartNumberingAfterBreak="0">
     <w:nsid w:val="7F1C2CF0"/>
     <w:multiLevelType w:val="hybridMultilevel"/>
     <w:tmpl w:val="BB565AE0"/>
@@ -30160,7 +31316,7 @@
     </w:lvl>
   </w:abstractNum>
   <w:num w:numId="1">
-    <w:abstractNumId w:val="15"/>
+    <w:abstractNumId w:val="16"/>
   </w:num>
   <w:num w:numId="2">
     <w:abstractNumId w:val="3"/>
@@ -30175,22 +31331,22 @@
     <w:abstractNumId w:val="4"/>
   </w:num>
   <w:num w:numId="6">
-    <w:abstractNumId w:val="18"/>
+    <w:abstractNumId w:val="19"/>
   </w:num>
   <w:num w:numId="7">
     <w:abstractNumId w:val="9"/>
   </w:num>
   <w:num w:numId="8">
-    <w:abstractNumId w:val="21"/>
+    <w:abstractNumId w:val="22"/>
   </w:num>
   <w:num w:numId="9">
     <w:abstractNumId w:val="0"/>
   </w:num>
   <w:num w:numId="10">
-    <w:abstractNumId w:val="24"/>
+    <w:abstractNumId w:val="25"/>
   </w:num>
   <w:num w:numId="11">
-    <w:abstractNumId w:val="26"/>
+    <w:abstractNumId w:val="27"/>
   </w:num>
   <w:num w:numId="12">
     <w:abstractNumId w:val="5"/>
@@ -30199,43 +31355,43 @@
     <w:abstractNumId w:val="2"/>
   </w:num>
   <w:num w:numId="14">
-    <w:abstractNumId w:val="27"/>
+    <w:abstractNumId w:val="28"/>
   </w:num>
   <w:num w:numId="15">
     <w:abstractNumId w:val="6"/>
   </w:num>
   <w:num w:numId="16">
-    <w:abstractNumId w:val="15"/>
+    <w:abstractNumId w:val="16"/>
   </w:num>
   <w:num w:numId="17">
-    <w:abstractNumId w:val="23"/>
+    <w:abstractNumId w:val="24"/>
   </w:num>
   <w:num w:numId="18">
-    <w:abstractNumId w:val="15"/>
+    <w:abstractNumId w:val="16"/>
   </w:num>
   <w:num w:numId="19">
-    <w:abstractNumId w:val="15"/>
+    <w:abstractNumId w:val="16"/>
   </w:num>
   <w:num w:numId="20">
-    <w:abstractNumId w:val="15"/>
+    <w:abstractNumId w:val="16"/>
   </w:num>
   <w:num w:numId="21">
-    <w:abstractNumId w:val="15"/>
+    <w:abstractNumId w:val="16"/>
   </w:num>
   <w:num w:numId="22">
-    <w:abstractNumId w:val="15"/>
+    <w:abstractNumId w:val="16"/>
   </w:num>
   <w:num w:numId="23">
-    <w:abstractNumId w:val="17"/>
+    <w:abstractNumId w:val="18"/>
   </w:num>
   <w:num w:numId="24">
-    <w:abstractNumId w:val="15"/>
+    <w:abstractNumId w:val="16"/>
   </w:num>
   <w:num w:numId="25">
-    <w:abstractNumId w:val="15"/>
+    <w:abstractNumId w:val="16"/>
   </w:num>
   <w:num w:numId="26">
-    <w:abstractNumId w:val="20"/>
+    <w:abstractNumId w:val="21"/>
   </w:num>
   <w:num w:numId="27">
     <w:abstractNumId w:val="7"/>
@@ -30244,7 +31400,7 @@
     <w:abstractNumId w:val="13"/>
   </w:num>
   <w:num w:numId="29">
-    <w:abstractNumId w:val="16"/>
+    <w:abstractNumId w:val="17"/>
   </w:num>
   <w:num w:numId="30">
     <w:abstractNumId w:val="14"/>
@@ -30253,19 +31409,19 @@
     <w:abstractNumId w:val="12"/>
   </w:num>
   <w:num w:numId="32">
-    <w:abstractNumId w:val="19"/>
+    <w:abstractNumId w:val="20"/>
   </w:num>
   <w:num w:numId="33">
-    <w:abstractNumId w:val="28"/>
+    <w:abstractNumId w:val="29"/>
   </w:num>
   <w:num w:numId="34">
     <w:abstractNumId w:val="10"/>
   </w:num>
   <w:num w:numId="35">
-    <w:abstractNumId w:val="25"/>
+    <w:abstractNumId w:val="26"/>
   </w:num>
   <w:num w:numId="36">
-    <w:abstractNumId w:val="22"/>
+    <w:abstractNumId w:val="23"/>
   </w:num>
   <w:num w:numId="37">
     <w:abstractNumId w:val="10"/>
@@ -30299,6 +31455,69 @@
   </w:num>
   <w:num w:numId="38">
     <w:abstractNumId w:val="11"/>
+  </w:num>
+  <w:num w:numId="39">
+    <w:abstractNumId w:val="15"/>
+  </w:num>
+  <w:num w:numId="40">
+    <w:abstractNumId w:val="16"/>
+    <w:lvlOverride w:ilvl="0">
+      <w:startOverride w:val="1"/>
+    </w:lvlOverride>
+    <w:lvlOverride w:ilvl="1">
+      <w:startOverride w:val="1"/>
+    </w:lvlOverride>
+    <w:lvlOverride w:ilvl="2">
+      <w:startOverride w:val="1"/>
+    </w:lvlOverride>
+    <w:lvlOverride w:ilvl="3">
+      <w:startOverride w:val="1"/>
+    </w:lvlOverride>
+    <w:lvlOverride w:ilvl="4">
+      <w:startOverride w:val="1"/>
+    </w:lvlOverride>
+    <w:lvlOverride w:ilvl="5">
+      <w:startOverride w:val="1"/>
+    </w:lvlOverride>
+    <w:lvlOverride w:ilvl="6">
+      <w:startOverride w:val="1"/>
+    </w:lvlOverride>
+    <w:lvlOverride w:ilvl="7">
+      <w:startOverride w:val="1"/>
+    </w:lvlOverride>
+    <w:lvlOverride w:ilvl="8">
+      <w:startOverride w:val="1"/>
+    </w:lvlOverride>
+  </w:num>
+  <w:num w:numId="41">
+    <w:abstractNumId w:val="16"/>
+    <w:lvlOverride w:ilvl="0">
+      <w:startOverride w:val="1"/>
+    </w:lvlOverride>
+    <w:lvlOverride w:ilvl="1">
+      <w:startOverride w:val="1"/>
+    </w:lvlOverride>
+    <w:lvlOverride w:ilvl="2">
+      <w:startOverride w:val="1"/>
+    </w:lvlOverride>
+    <w:lvlOverride w:ilvl="3">
+      <w:startOverride w:val="1"/>
+    </w:lvlOverride>
+    <w:lvlOverride w:ilvl="4">
+      <w:startOverride w:val="1"/>
+    </w:lvlOverride>
+    <w:lvlOverride w:ilvl="5">
+      <w:startOverride w:val="1"/>
+    </w:lvlOverride>
+    <w:lvlOverride w:ilvl="6">
+      <w:startOverride w:val="1"/>
+    </w:lvlOverride>
+    <w:lvlOverride w:ilvl="7">
+      <w:startOverride w:val="1"/>
+    </w:lvlOverride>
+    <w:lvlOverride w:ilvl="8">
+      <w:startOverride w:val="1"/>
+    </w:lvlOverride>
   </w:num>
   <w:numIdMacAtCleanup w:val="14"/>
 </w:numbering>
@@ -30765,6 +31984,7 @@
     <w:name w:val="heading 4"/>
     <w:basedOn w:val="Normale"/>
     <w:next w:val="Normale"/>
+    <w:link w:val="Titolo4Carattere"/>
     <w:qFormat/>
     <w:rsid w:val="002C797B"/>
     <w:pPr>
@@ -31242,6 +32462,17 @@
       <w:contextualSpacing/>
     </w:pPr>
   </w:style>
+  <w:style w:type="character" w:customStyle="1" w:styleId="Titolo4Carattere">
+    <w:name w:val="Titolo 4 Carattere"/>
+    <w:basedOn w:val="Carpredefinitoparagrafo"/>
+    <w:link w:val="Titolo4"/>
+    <w:rsid w:val="004A7733"/>
+    <w:rPr>
+      <w:rFonts w:ascii="Arial" w:hAnsi="Arial"/>
+      <w:b/>
+      <w:lang w:eastAsia="it-IT"/>
+    </w:rPr>
+  </w:style>
 </w:styles>
 </file>
 
@@ -31545,7 +32776,7 @@
 </file>
 
 <file path=customXml/itemProps1.xml><?xml version="1.0" encoding="utf-8"?>
-<ds:datastoreItem xmlns:ds="http://schemas.openxmlformats.org/officeDocument/2006/customXml" ds:itemID="{F1DFADCA-D5A2-4DAA-8CBB-3BA1152DEDF8}">
+<ds:datastoreItem xmlns:ds="http://schemas.openxmlformats.org/officeDocument/2006/customXml" ds:itemID="{BEB73F78-A3FF-4054-9D67-137C1D54B983}">
   <ds:schemaRefs>
     <ds:schemaRef ds:uri="http://schemas.openxmlformats.org/officeDocument/2006/bibliography"/>
   </ds:schemaRefs>

</xml_diff>